<commit_message>
Add configure topic demo.
</commit_message>
<xml_diff>
--- a/D21 eStation开发人员手册.docx
+++ b/D21 eStation开发人员手册.docx
@@ -105,7 +105,7 @@
           <w:p>
             <w:pPr>
               <w:rPr>
-                <w:rFonts w:eastAsiaTheme="minorHAnsi" w:cs="Calibri" w:hint="eastAsia"/>
+                <w:rFonts w:eastAsiaTheme="minorHAnsi" w:cs="Calibri"/>
                 <w:sz w:val="22"/>
                 <w:szCs w:val="24"/>
               </w:rPr>
@@ -207,7 +207,7 @@
           <w:p>
             <w:pPr>
               <w:rPr>
-                <w:rFonts w:eastAsiaTheme="minorHAnsi" w:cs="Calibri" w:hint="eastAsia"/>
+                <w:rFonts w:eastAsiaTheme="minorHAnsi" w:cs="Calibri"/>
                 <w:sz w:val="22"/>
                 <w:szCs w:val="24"/>
               </w:rPr>
@@ -2233,7 +2233,7 @@
           <w:p>
             <w:pPr>
               <w:rPr>
-                <w:rFonts w:eastAsiaTheme="minorHAnsi" w:cs="Calibri" w:hint="eastAsia"/>
+                <w:rFonts w:eastAsiaTheme="minorHAnsi" w:cs="Calibri"/>
               </w:rPr>
             </w:pPr>
             <w:r>
@@ -2251,7 +2251,7 @@
           <w:p>
             <w:pPr>
               <w:rPr>
-                <w:rFonts w:eastAsiaTheme="minorHAnsi" w:cs="Calibri" w:hint="eastAsia"/>
+                <w:rFonts w:eastAsiaTheme="minorHAnsi" w:cs="Calibri"/>
               </w:rPr>
             </w:pPr>
             <w:r>
@@ -2282,7 +2282,7 @@
           <w:p>
             <w:pPr>
               <w:rPr>
-                <w:rFonts w:eastAsiaTheme="minorHAnsi" w:cs="Calibri" w:hint="eastAsia"/>
+                <w:rFonts w:eastAsiaTheme="minorHAnsi" w:cs="Calibri"/>
               </w:rPr>
             </w:pPr>
             <w:r>
@@ -7184,7 +7184,7 @@
                 <w:lang w:val="en-CA"/>
               </w:rPr>
               <w:drawing>
-                <wp:inline distT="0" distB="0" distL="0" distR="0" wp14:anchorId="427E533C" wp14:editId="0F0472F3">
+                <wp:inline distT="0" distB="0" distL="0" distR="0" wp14:anchorId="427E533C" wp14:editId="509D0998">
                   <wp:extent cx="2592000" cy="1616400"/>
                   <wp:effectExtent l="19050" t="19050" r="18415" b="22225"/>
                   <wp:docPr id="272512217" name="图片 1"/>
@@ -7549,7 +7549,6 @@
         </w:rPr>
         <w:t>eStation</w:t>
       </w:r>
-      <w:proofErr w:type="gramStart"/>
       <w:r>
         <w:rPr>
           <w:rFonts w:eastAsiaTheme="minorHAnsi" w:cs="Calibri" w:hint="eastAsia"/>
@@ -7562,60 +7561,43 @@
           <w:rFonts w:eastAsiaTheme="minorHAnsi" w:cs="Calibri"/>
           <w:sz w:val="22"/>
         </w:rPr>
-        <w:t>,</w:t>
-      </w:r>
-      <w:proofErr w:type="gramEnd"/>
+        <w:t xml:space="preserve">, </w:t>
+      </w:r>
+      <w:r>
+        <w:rPr>
+          <w:rFonts w:eastAsiaTheme="minorHAnsi" w:cs="Calibri" w:hint="eastAsia"/>
+          <w:sz w:val="22"/>
+        </w:rPr>
+        <w:t>你应该</w:t>
+      </w:r>
+      <w:r>
+        <w:rPr>
+          <w:rFonts w:eastAsiaTheme="minorHAnsi" w:cs="Calibri" w:hint="eastAsia"/>
+          <w:sz w:val="22"/>
+        </w:rPr>
+        <w:t>了解</w:t>
+      </w:r>
+      <w:r>
+        <w:rPr>
+          <w:rFonts w:eastAsiaTheme="minorHAnsi" w:cs="Calibri" w:hint="eastAsia"/>
+          <w:sz w:val="22"/>
+        </w:rPr>
+        <w:t>以下</w:t>
+      </w:r>
+      <w:r>
+        <w:rPr>
+          <w:rFonts w:eastAsiaTheme="minorHAnsi" w:cs="Calibri" w:hint="eastAsia"/>
+          <w:sz w:val="22"/>
+        </w:rPr>
+        <w:t>关键点</w:t>
+      </w:r>
       <w:r>
         <w:rPr>
           <w:rFonts w:eastAsiaTheme="minorHAnsi" w:cs="Calibri"/>
           <w:sz w:val="22"/>
         </w:rPr>
-        <w:t xml:space="preserve"> </w:t>
-      </w:r>
-      <w:r>
-        <w:rPr>
-          <w:rFonts w:eastAsiaTheme="minorHAnsi" w:cs="Calibri" w:hint="eastAsia"/>
-          <w:sz w:val="22"/>
-        </w:rPr>
-        <w:t>你应该</w:t>
-      </w:r>
-      <w:r>
-        <w:rPr>
-          <w:rFonts w:eastAsiaTheme="minorHAnsi" w:cs="Calibri" w:hint="eastAsia"/>
-          <w:sz w:val="22"/>
-        </w:rPr>
-        <w:t>了解</w:t>
-      </w:r>
-      <w:r>
-        <w:rPr>
-          <w:rFonts w:eastAsiaTheme="minorHAnsi" w:cs="Calibri" w:hint="eastAsia"/>
-          <w:sz w:val="22"/>
-        </w:rPr>
-        <w:t>以下</w:t>
-      </w:r>
-      <w:r>
-        <w:rPr>
-          <w:rFonts w:eastAsiaTheme="minorHAnsi" w:cs="Calibri" w:hint="eastAsia"/>
-          <w:sz w:val="22"/>
-        </w:rPr>
-        <w:t>关键</w:t>
-      </w:r>
-      <w:proofErr w:type="gramStart"/>
-      <w:r>
-        <w:rPr>
-          <w:rFonts w:eastAsiaTheme="minorHAnsi" w:cs="Calibri" w:hint="eastAsia"/>
-          <w:sz w:val="22"/>
-        </w:rPr>
-        <w:t>点</w:t>
-      </w:r>
-      <w:r>
-        <w:rPr>
-          <w:rFonts w:eastAsiaTheme="minorHAnsi" w:cs="Calibri"/>
-          <w:sz w:val="22"/>
-        </w:rPr>
         <w:t>:</w:t>
       </w:r>
-      <w:proofErr w:type="gramEnd"/>
     </w:p>
     <w:p>
       <w:pPr>
@@ -8174,15 +8156,7 @@
           <w:rFonts w:eastAsiaTheme="minorHAnsi" w:cs="Calibri" w:hint="eastAsia"/>
           <w:sz w:val="22"/>
         </w:rPr>
-        <w:t>例如，你的项目有两个商店，像</w:t>
-      </w:r>
-      <w:proofErr w:type="gramStart"/>
-      <w:r>
-        <w:rPr>
-          <w:rFonts w:eastAsiaTheme="minorHAnsi" w:cs="Calibri" w:hint="eastAsia"/>
-          <w:sz w:val="22"/>
-        </w:rPr>
-        <w:t>这样</w:t>
+        <w:t>例如，你的项目有两个商店，像这样</w:t>
       </w:r>
       <w:r>
         <w:rPr>
@@ -8191,7 +8165,6 @@
         </w:rPr>
         <w:t>:</w:t>
       </w:r>
-      <w:proofErr w:type="gramEnd"/>
     </w:p>
     <w:p>
       <w:pPr>
@@ -8226,10 +8199,10 @@
             <v:path o:extrusionok="f" gradientshapeok="t" o:connecttype="rect"/>
             <o:lock v:ext="edit" aspectratio="t"/>
           </v:shapetype>
-          <v:shape id="_x0000_i1025" type="#_x0000_t75" style="width:411.75pt;height:164.65pt" o:ole="">
+          <v:shape id="_x0000_i1027" type="#_x0000_t75" alt="" style="width:412.1pt;height:164.7pt;mso-width-percent:0;mso-height-percent:0;mso-width-percent:0;mso-height-percent:0" o:ole="">
             <v:imagedata r:id="rId15" o:title=""/>
           </v:shape>
-          <o:OLEObject Type="Embed" ProgID="Visio.Drawing.15" ShapeID="_x0000_i1025" DrawAspect="Content" ObjectID="_1817214715" r:id="rId16"/>
+          <o:OLEObject Type="Embed" ProgID="Visio.Drawing.15" ShapeID="_x0000_i1027" DrawAspect="Content" ObjectID="_1818137592" r:id="rId16"/>
         </w:object>
       </w:r>
     </w:p>
@@ -8246,15 +8219,7 @@
           <w:rFonts w:eastAsiaTheme="minorHAnsi" w:cs="Calibri" w:hint="eastAsia"/>
           <w:sz w:val="22"/>
         </w:rPr>
-        <w:t>数据结构应该</w:t>
-      </w:r>
-      <w:proofErr w:type="gramStart"/>
-      <w:r>
-        <w:rPr>
-          <w:rFonts w:eastAsiaTheme="minorHAnsi" w:cs="Calibri" w:hint="eastAsia"/>
-          <w:sz w:val="22"/>
-        </w:rPr>
-        <w:t>是</w:t>
+        <w:t>数据结构应该是</w:t>
       </w:r>
       <w:r>
         <w:rPr>
@@ -8263,7 +8228,6 @@
         </w:rPr>
         <w:t>:</w:t>
       </w:r>
-      <w:proofErr w:type="gramEnd"/>
     </w:p>
     <w:tbl>
       <w:tblPr>
@@ -8894,7 +8858,6 @@
           <w:sz w:val="22"/>
         </w:rPr>
       </w:pPr>
-      <w:proofErr w:type="gramStart"/>
       <w:r>
         <w:rPr>
           <w:rFonts w:eastAsiaTheme="minorHAnsi" w:cs="Calibri" w:hint="eastAsia"/>
@@ -8908,15 +8871,7 @@
           <w:rFonts w:eastAsiaTheme="minorHAnsi" w:cs="Calibri"/>
           <w:sz w:val="22"/>
         </w:rPr>
-        <w:t>:</w:t>
-      </w:r>
-      <w:proofErr w:type="gramEnd"/>
-      <w:r>
-        <w:rPr>
-          <w:rFonts w:eastAsiaTheme="minorHAnsi" w:cs="Calibri"/>
-          <w:sz w:val="22"/>
-        </w:rPr>
-        <w:t xml:space="preserve"> </w:t>
+        <w:t xml:space="preserve">: </w:t>
       </w:r>
       <w:r>
         <w:rPr>
@@ -9084,81 +9039,49 @@
           <w:rFonts w:eastAsiaTheme="minorHAnsi" w:cs="Calibri"/>
           <w:sz w:val="22"/>
         </w:rPr>
-        <w:t>ID和图像数据</w:t>
-      </w:r>
-      <w:proofErr w:type="gramStart"/>
+        <w:t>ID和图像数据(Base-64</w:t>
+      </w:r>
       <w:r>
         <w:rPr>
           <w:rFonts w:eastAsiaTheme="minorHAnsi" w:cs="Calibri"/>
           <w:sz w:val="22"/>
         </w:rPr>
-        <w:t>(Base-64</w:t>
+        <w:t>String</w:t>
       </w:r>
       <w:r>
         <w:rPr>
           <w:rFonts w:eastAsiaTheme="minorHAnsi" w:cs="Calibri"/>
           <w:sz w:val="22"/>
         </w:rPr>
-        <w:t>String</w:t>
+        <w:t>)的任务发送到</w:t>
+      </w:r>
+      <w:r>
+        <w:rPr>
+          <w:rFonts w:eastAsiaTheme="minorHAnsi" w:cs="Calibri" w:hint="eastAsia"/>
+          <w:sz w:val="22"/>
+        </w:rPr>
+        <w:t>eStation</w:t>
       </w:r>
       <w:r>
         <w:rPr>
           <w:rFonts w:eastAsiaTheme="minorHAnsi" w:cs="Calibri"/>
           <w:sz w:val="22"/>
         </w:rPr>
-        <w:t>)</w:t>
-      </w:r>
-      <w:proofErr w:type="gramEnd"/>
+        <w:t>，</w:t>
+      </w:r>
+      <w:r>
+        <w:rPr>
+          <w:rFonts w:eastAsiaTheme="minorHAnsi" w:cs="Calibri" w:hint="eastAsia"/>
+          <w:sz w:val="22"/>
+        </w:rPr>
+        <w:t>eStation</w:t>
+      </w:r>
       <w:r>
         <w:rPr>
           <w:rFonts w:eastAsiaTheme="minorHAnsi" w:cs="Calibri"/>
           <w:sz w:val="22"/>
         </w:rPr>
-        <w:t>的任务发送到</w:t>
-      </w:r>
-      <w:r>
-        <w:rPr>
-          <w:rFonts w:eastAsiaTheme="minorHAnsi" w:cs="Calibri" w:hint="eastAsia"/>
-          <w:sz w:val="22"/>
-        </w:rPr>
-        <w:t>eStation</w:t>
-      </w:r>
-      <w:r>
-        <w:rPr>
-          <w:rFonts w:eastAsiaTheme="minorHAnsi" w:cs="Calibri"/>
-          <w:sz w:val="22"/>
-        </w:rPr>
-        <w:t>，</w:t>
-      </w:r>
-      <w:r>
-        <w:rPr>
-          <w:rFonts w:eastAsiaTheme="minorHAnsi" w:cs="Calibri" w:hint="eastAsia"/>
-          <w:sz w:val="22"/>
-        </w:rPr>
-        <w:t>eStation</w:t>
-      </w:r>
-      <w:r>
-        <w:rPr>
-          <w:rFonts w:eastAsiaTheme="minorHAnsi" w:cs="Calibri"/>
-          <w:sz w:val="22"/>
-        </w:rPr>
-        <w:t>将使用2.4GHz射频</w:t>
-      </w:r>
-      <w:proofErr w:type="gramStart"/>
-      <w:r>
-        <w:rPr>
-          <w:rFonts w:eastAsiaTheme="minorHAnsi" w:cs="Calibri"/>
-          <w:sz w:val="22"/>
-        </w:rPr>
-        <w:t>(RF)</w:t>
-      </w:r>
-      <w:proofErr w:type="gramEnd"/>
-      <w:r>
-        <w:rPr>
-          <w:rFonts w:eastAsiaTheme="minorHAnsi" w:cs="Calibri"/>
-          <w:sz w:val="22"/>
-        </w:rPr>
-        <w:t>将图像数据发送到确切的</w:t>
+        <w:t>将使用2.4GHz射频(RF)将图像数据发送到确切的</w:t>
       </w:r>
       <w:r>
         <w:rPr>
@@ -9247,10 +9170,10 @@
           <w:sz w:val="22"/>
         </w:rPr>
         <w:object w:dxaOrig="7310" w:dyaOrig="900" w14:anchorId="66A1081A">
-          <v:shape id="_x0000_i1026" type="#_x0000_t75" style="width:365.25pt;height:46.15pt" o:ole="">
+          <v:shape id="_x0000_i1026" type="#_x0000_t75" alt="" style="width:365.35pt;height:45.95pt;mso-width-percent:0;mso-height-percent:0;mso-width-percent:0;mso-height-percent:0" o:ole="">
             <v:imagedata r:id="rId17" o:title=""/>
           </v:shape>
-          <o:OLEObject Type="Embed" ProgID="Visio.Drawing.15" ShapeID="_x0000_i1026" DrawAspect="Content" ObjectID="_1817214716" r:id="rId18"/>
+          <o:OLEObject Type="Embed" ProgID="Visio.Drawing.15" ShapeID="_x0000_i1026" DrawAspect="Content" ObjectID="_1818137593" r:id="rId18"/>
         </w:object>
       </w:r>
     </w:p>
@@ -9268,82 +9191,64 @@
           <w:rFonts w:eastAsiaTheme="minorHAnsi" w:cs="Calibri" w:hint="eastAsia"/>
           <w:sz w:val="22"/>
         </w:rPr>
-        <w:t>本文档将描述两个</w:t>
-      </w:r>
-      <w:proofErr w:type="gramStart"/>
+        <w:t>本文档将描述两个方面</w:t>
+      </w:r>
+      <w:r>
+        <w:rPr>
+          <w:rFonts w:eastAsiaTheme="minorHAnsi" w:cs="Calibri"/>
+          <w:sz w:val="22"/>
+        </w:rPr>
+        <w:t>:</w:t>
+      </w:r>
+      <w:r>
+        <w:rPr>
+          <w:rFonts w:eastAsiaTheme="minorHAnsi" w:cs="Calibri"/>
+          <w:sz w:val="22"/>
+        </w:rPr>
+        <w:t xml:space="preserve"> </w:t>
+      </w:r>
       <w:r>
         <w:rPr>
           <w:rFonts w:eastAsiaTheme="minorHAnsi" w:cs="Calibri" w:hint="eastAsia"/>
           <w:sz w:val="22"/>
         </w:rPr>
-        <w:t>方面</w:t>
+        <w:t>你的</w:t>
       </w:r>
       <w:r>
         <w:rPr>
           <w:rFonts w:eastAsiaTheme="minorHAnsi" w:cs="Calibri"/>
           <w:sz w:val="22"/>
         </w:rPr>
-        <w:t>:</w:t>
-      </w:r>
-      <w:proofErr w:type="gramEnd"/>
+        <w:t>应用程序</w:t>
+      </w:r>
       <w:r>
         <w:rPr>
           <w:rFonts w:eastAsiaTheme="minorHAnsi" w:cs="Calibri"/>
           <w:sz w:val="22"/>
         </w:rPr>
-        <w:t xml:space="preserve"> </w:t>
+        <w:t>侧</w:t>
+      </w:r>
+      <w:r>
+        <w:rPr>
+          <w:rFonts w:eastAsiaTheme="minorHAnsi" w:cs="Calibri"/>
+          <w:sz w:val="22"/>
+        </w:rPr>
+        <w:t>和</w:t>
       </w:r>
       <w:r>
         <w:rPr>
           <w:rFonts w:eastAsiaTheme="minorHAnsi" w:cs="Calibri" w:hint="eastAsia"/>
           <w:sz w:val="22"/>
         </w:rPr>
-        <w:t>你的</w:t>
+        <w:t>eStation设备侧</w:t>
       </w:r>
       <w:r>
         <w:rPr>
           <w:rFonts w:eastAsiaTheme="minorHAnsi" w:cs="Calibri"/>
           <w:sz w:val="22"/>
         </w:rPr>
-        <w:t>应用程序</w:t>
-      </w:r>
-      <w:r>
-        <w:rPr>
-          <w:rFonts w:eastAsiaTheme="minorHAnsi" w:cs="Calibri"/>
-          <w:sz w:val="22"/>
-        </w:rPr>
-        <w:t>侧</w:t>
-      </w:r>
-      <w:r>
-        <w:rPr>
-          <w:rFonts w:eastAsiaTheme="minorHAnsi" w:cs="Calibri"/>
-          <w:sz w:val="22"/>
-        </w:rPr>
-        <w:t>和</w:t>
-      </w:r>
-      <w:r>
-        <w:rPr>
-          <w:rFonts w:eastAsiaTheme="minorHAnsi" w:cs="Calibri" w:hint="eastAsia"/>
-          <w:sz w:val="22"/>
-        </w:rPr>
-        <w:t>eStation设备</w:t>
-      </w:r>
-      <w:proofErr w:type="gramStart"/>
-      <w:r>
-        <w:rPr>
-          <w:rFonts w:eastAsiaTheme="minorHAnsi" w:cs="Calibri" w:hint="eastAsia"/>
-          <w:sz w:val="22"/>
-        </w:rPr>
-        <w:t>侧</w:t>
-      </w:r>
-      <w:r>
-        <w:rPr>
-          <w:rFonts w:eastAsiaTheme="minorHAnsi" w:cs="Calibri"/>
-          <w:sz w:val="22"/>
-        </w:rPr>
         <w:t>.</w:t>
       </w:r>
-      <w:proofErr w:type="gramEnd"/>
     </w:p>
     <w:p>
       <w:pPr>
@@ -9538,24 +9443,15 @@
           <w:rFonts w:eastAsiaTheme="minorHAnsi" w:cs="Calibri"/>
           <w:sz w:val="22"/>
         </w:rPr>
-        <w:t>的图像看起来</w:t>
-      </w:r>
-      <w:proofErr w:type="gramStart"/>
+        <w:t>的图像看起来像</w:t>
+      </w:r>
       <w:r>
         <w:rPr>
           <w:rFonts w:eastAsiaTheme="minorHAnsi" w:cs="Calibri"/>
           <w:sz w:val="22"/>
         </w:rPr>
-        <w:t>像</w:t>
-      </w:r>
-      <w:r>
-        <w:rPr>
-          <w:rFonts w:eastAsiaTheme="minorHAnsi" w:cs="Calibri"/>
-          <w:sz w:val="22"/>
-        </w:rPr>
         <w:t>:</w:t>
       </w:r>
-      <w:proofErr w:type="gramEnd"/>
     </w:p>
     <w:p>
       <w:pPr>
@@ -9643,17 +9539,8 @@
           <w:rFonts w:eastAsiaTheme="minorHAnsi" w:cs="Calibri"/>
           <w:sz w:val="22"/>
         </w:rPr>
-        <w:t>800%是这样</w:t>
-      </w:r>
-      <w:proofErr w:type="gramStart"/>
-      <w:r>
-        <w:rPr>
-          <w:rFonts w:eastAsiaTheme="minorHAnsi" w:cs="Calibri"/>
-          <w:sz w:val="22"/>
-        </w:rPr>
-        <w:t>的:</w:t>
-      </w:r>
-      <w:proofErr w:type="gramEnd"/>
+        <w:t>800%是这样的:</w:t>
+      </w:r>
     </w:p>
     <w:p>
       <w:pPr>
@@ -9723,15 +9610,7 @@
           <w:rFonts w:eastAsiaTheme="minorHAnsi" w:cs="Calibri" w:hint="eastAsia"/>
           <w:sz w:val="22"/>
         </w:rPr>
-        <w:t>去除灰度部分后，它看起来</w:t>
-      </w:r>
-      <w:proofErr w:type="gramStart"/>
-      <w:r>
-        <w:rPr>
-          <w:rFonts w:eastAsiaTheme="minorHAnsi" w:cs="Calibri" w:hint="eastAsia"/>
-          <w:sz w:val="22"/>
-        </w:rPr>
-        <w:t>像</w:t>
+        <w:t>去除灰度部分后，它看起来像</w:t>
       </w:r>
       <w:r>
         <w:rPr>
@@ -9740,7 +9619,6 @@
         </w:rPr>
         <w:t>:</w:t>
       </w:r>
-      <w:proofErr w:type="gramEnd"/>
     </w:p>
     <w:p>
       <w:pPr>
@@ -9908,23 +9786,7 @@
           <w:rFonts w:eastAsiaTheme="minorHAnsi" w:cs="Calibri"/>
           <w:sz w:val="22"/>
         </w:rPr>
-        <w:t>#实现图像抖动的算法</w:t>
-      </w:r>
-      <w:proofErr w:type="gramStart"/>
-      <w:r>
-        <w:rPr>
-          <w:rFonts w:eastAsiaTheme="minorHAnsi" w:cs="Calibri"/>
-          <w:sz w:val="22"/>
-        </w:rPr>
-        <w:t>是:</w:t>
-      </w:r>
-      <w:proofErr w:type="gramEnd"/>
-      <w:r>
-        <w:rPr>
-          <w:rFonts w:eastAsiaTheme="minorHAnsi" w:cs="Calibri"/>
-          <w:sz w:val="22"/>
-        </w:rPr>
-        <w:t xml:space="preserve"> </w:t>
+        <w:t xml:space="preserve">#实现图像抖动的算法是: </w:t>
       </w:r>
       <w:hyperlink r:id="rId22" w:history="1">
         <w:r>
@@ -9973,15 +9835,7 @@
           <w:rFonts w:eastAsiaTheme="minorHAnsi" w:cs="Calibri" w:hint="eastAsia"/>
           <w:sz w:val="22"/>
         </w:rPr>
-        <w:t>例如，一个图像看起来</w:t>
-      </w:r>
-      <w:proofErr w:type="gramStart"/>
-      <w:r>
-        <w:rPr>
-          <w:rFonts w:eastAsiaTheme="minorHAnsi" w:cs="Calibri" w:hint="eastAsia"/>
-          <w:sz w:val="22"/>
-        </w:rPr>
-        <w:t>像</w:t>
+        <w:t>例如，一个图像看起来像</w:t>
       </w:r>
       <w:r>
         <w:rPr>
@@ -9990,7 +9844,6 @@
         </w:rPr>
         <w:t>:</w:t>
       </w:r>
-      <w:proofErr w:type="gramEnd"/>
     </w:p>
     <w:p>
       <w:pPr>
@@ -10062,7 +9915,6 @@
         </w:rPr>
         <w:t>使用抖动和不使用抖动图像效果</w:t>
       </w:r>
-      <w:proofErr w:type="gramStart"/>
       <w:r>
         <w:rPr>
           <w:rFonts w:eastAsiaTheme="minorHAnsi" w:cs="Calibri" w:hint="eastAsia"/>
@@ -10077,7 +9929,6 @@
         </w:rPr>
         <w:t>:</w:t>
       </w:r>
-      <w:proofErr w:type="gramEnd"/>
     </w:p>
     <w:p>
       <w:pPr>
@@ -11454,10 +11305,10 @@
           <w:noProof/>
         </w:rPr>
         <w:object w:dxaOrig="6880" w:dyaOrig="7151" w14:anchorId="05234394">
-          <v:shape id="_x0000_i1027" type="#_x0000_t75" style="width:343.9pt;height:5in" o:ole="">
+          <v:shape id="_x0000_i1025" type="#_x0000_t75" alt="" style="width:343.9pt;height:5in;mso-width-percent:0;mso-height-percent:0;mso-width-percent:0;mso-height-percent:0" o:ole="">
             <v:imagedata r:id="rId25" o:title=""/>
           </v:shape>
-          <o:OLEObject Type="Embed" ProgID="Visio.Drawing.15" ShapeID="_x0000_i1027" DrawAspect="Content" ObjectID="_1817214717" r:id="rId26"/>
+          <o:OLEObject Type="Embed" ProgID="Visio.Drawing.15" ShapeID="_x0000_i1025" DrawAspect="Content" ObjectID="_1818137594" r:id="rId26"/>
         </w:object>
       </w:r>
     </w:p>
@@ -11864,7 +11715,6 @@
           <w:sz w:val="22"/>
         </w:rPr>
       </w:pPr>
-      <w:proofErr w:type="gramStart"/>
       <w:r>
         <w:rPr>
           <w:rFonts w:eastAsiaTheme="minorHAnsi" w:cs="Calibri" w:hint="eastAsia"/>
@@ -11877,15 +11727,7 @@
           <w:rFonts w:eastAsiaTheme="minorHAnsi" w:cs="Calibri"/>
           <w:sz w:val="22"/>
         </w:rPr>
-        <w:t>:</w:t>
-      </w:r>
-      <w:proofErr w:type="gramEnd"/>
-      <w:r>
-        <w:rPr>
-          <w:rFonts w:eastAsiaTheme="minorHAnsi" w:cs="Calibri"/>
-          <w:sz w:val="22"/>
-        </w:rPr>
-        <w:t>请尽快更改用户名和密码。</w:t>
+        <w:t>:请尽快更改用户名和密码。</w:t>
       </w:r>
     </w:p>
     <w:p>
@@ -12065,7 +11907,6 @@
           <w:sz w:val="22"/>
         </w:rPr>
       </w:pPr>
-      <w:proofErr w:type="gramStart"/>
       <w:r>
         <w:rPr>
           <w:rFonts w:eastAsiaTheme="minorHAnsi" w:cs="Calibri" w:hint="eastAsia"/>
@@ -12078,15 +11919,7 @@
           <w:rFonts w:eastAsiaTheme="minorHAnsi" w:cs="Calibri"/>
           <w:sz w:val="22"/>
         </w:rPr>
-        <w:t>:</w:t>
-      </w:r>
-      <w:proofErr w:type="gramEnd"/>
-      <w:r>
-        <w:rPr>
-          <w:rFonts w:eastAsiaTheme="minorHAnsi" w:cs="Calibri"/>
-          <w:sz w:val="22"/>
-        </w:rPr>
-        <w:t>如果</w:t>
+        <w:t>:如果</w:t>
       </w:r>
       <w:r>
         <w:rPr>
@@ -17636,7 +17469,6 @@
           <w:sz w:val="22"/>
         </w:rPr>
       </w:pPr>
-      <w:proofErr w:type="gramStart"/>
       <w:r>
         <w:rPr>
           <w:rFonts w:eastAsiaTheme="minorHAnsi" w:cs="Calibri" w:hint="eastAsia"/>
@@ -17649,15 +17481,7 @@
           <w:rFonts w:eastAsiaTheme="minorHAnsi" w:cs="Calibri"/>
           <w:sz w:val="22"/>
         </w:rPr>
-        <w:t>:</w:t>
-      </w:r>
-      <w:proofErr w:type="gramEnd"/>
-      <w:r>
-        <w:rPr>
-          <w:rFonts w:eastAsiaTheme="minorHAnsi" w:cs="Calibri"/>
-          <w:sz w:val="22"/>
-        </w:rPr>
-        <w:t>工作站内部有一个队列，当应用程序将任务数据发送到工作站时，如果</w:t>
+        <w:t>:工作站内部有一个队列，当应用程序将任务数据发送到工作站时，如果</w:t>
       </w:r>
       <w:r>
         <w:rPr>
@@ -27596,23 +27420,7 @@
                 <w:rFonts w:eastAsiaTheme="minorHAnsi" w:cs="Calibri"/>
                 <w:sz w:val="22"/>
               </w:rPr>
-              <w:t>亮灯</w:t>
-            </w:r>
-            <w:proofErr w:type="gramStart"/>
-            <w:r>
-              <w:rPr>
-                <w:rFonts w:eastAsiaTheme="minorHAnsi" w:cs="Calibri"/>
-                <w:sz w:val="22"/>
-              </w:rPr>
-              <w:t>间隔,</w:t>
-            </w:r>
-            <w:proofErr w:type="gramEnd"/>
-            <w:r>
-              <w:rPr>
-                <w:rFonts w:eastAsiaTheme="minorHAnsi" w:cs="Calibri"/>
-                <w:sz w:val="22"/>
-              </w:rPr>
-              <w:t xml:space="preserve"> 100~10000, </w:t>
+              <w:t xml:space="preserve">亮灯间隔, 100~10000, </w:t>
             </w:r>
             <w:r>
               <w:rPr>
@@ -27742,23 +27550,7 @@
                 <w:rFonts w:eastAsiaTheme="minorHAnsi" w:cs="Calibri"/>
                 <w:sz w:val="22"/>
               </w:rPr>
-              <w:t>亮灯</w:t>
-            </w:r>
-            <w:proofErr w:type="gramStart"/>
-            <w:r>
-              <w:rPr>
-                <w:rFonts w:eastAsiaTheme="minorHAnsi" w:cs="Calibri"/>
-                <w:sz w:val="22"/>
-              </w:rPr>
-              <w:t>时长,</w:t>
-            </w:r>
-            <w:proofErr w:type="gramEnd"/>
-            <w:r>
-              <w:rPr>
-                <w:rFonts w:eastAsiaTheme="minorHAnsi" w:cs="Calibri"/>
-                <w:sz w:val="22"/>
-              </w:rPr>
-              <w:t xml:space="preserve"> 50~100, </w:t>
+              <w:t xml:space="preserve">亮灯时长, 50~100, </w:t>
             </w:r>
             <w:r>
               <w:rPr>
@@ -29221,23 +29013,7 @@
                 <w:rFonts w:eastAsiaTheme="minorHAnsi" w:cs="Calibri"/>
                 <w:sz w:val="22"/>
               </w:rPr>
-              <w:t>亮灯</w:t>
-            </w:r>
-            <w:proofErr w:type="gramStart"/>
-            <w:r>
-              <w:rPr>
-                <w:rFonts w:eastAsiaTheme="minorHAnsi" w:cs="Calibri"/>
-                <w:sz w:val="22"/>
-              </w:rPr>
-              <w:t>间隔,</w:t>
-            </w:r>
-            <w:proofErr w:type="gramEnd"/>
-            <w:r>
-              <w:rPr>
-                <w:rFonts w:eastAsiaTheme="minorHAnsi" w:cs="Calibri"/>
-                <w:sz w:val="22"/>
-              </w:rPr>
-              <w:t xml:space="preserve"> 100~10000, </w:t>
+              <w:t xml:space="preserve">亮灯间隔, 100~10000, </w:t>
             </w:r>
             <w:r>
               <w:rPr>
@@ -29351,23 +29127,7 @@
                 <w:rFonts w:eastAsiaTheme="minorHAnsi" w:cs="Calibri"/>
                 <w:sz w:val="22"/>
               </w:rPr>
-              <w:t>亮灯</w:t>
-            </w:r>
-            <w:proofErr w:type="gramStart"/>
-            <w:r>
-              <w:rPr>
-                <w:rFonts w:eastAsiaTheme="minorHAnsi" w:cs="Calibri"/>
-                <w:sz w:val="22"/>
-              </w:rPr>
-              <w:t>时长,</w:t>
-            </w:r>
-            <w:proofErr w:type="gramEnd"/>
-            <w:r>
-              <w:rPr>
-                <w:rFonts w:eastAsiaTheme="minorHAnsi" w:cs="Calibri"/>
-                <w:sz w:val="22"/>
-              </w:rPr>
-              <w:t xml:space="preserve"> 50~100, </w:t>
+              <w:t xml:space="preserve">亮灯时长, 50~100, </w:t>
             </w:r>
             <w:r>
               <w:rPr>
@@ -32501,21 +32261,12 @@
         </w:rPr>
         <w:t xml:space="preserve"> </w:t>
       </w:r>
-      <w:proofErr w:type="gramStart"/>
       <w:r>
         <w:rPr>
           <w:rFonts w:eastAsiaTheme="minorHAnsi" w:cs="Calibri"/>
           <w:sz w:val="22"/>
         </w:rPr>
-        <w:t>(AP)</w:t>
-      </w:r>
-      <w:proofErr w:type="gramEnd"/>
-      <w:r>
-        <w:rPr>
-          <w:rFonts w:eastAsiaTheme="minorHAnsi" w:cs="Calibri"/>
-          <w:sz w:val="22"/>
-        </w:rPr>
-        <w:t>来控制</w:t>
+        <w:t>(AP)来控制</w:t>
       </w:r>
       <w:r>
         <w:rPr>
@@ -32731,7 +32482,6 @@
         </w:rPr>
         <w:t>22</w:t>
       </w:r>
-      <w:proofErr w:type="gramStart"/>
       <w:r>
         <w:rPr>
           <w:rFonts w:eastAsiaTheme="minorHAnsi" w:cs="Calibri"/>
@@ -32751,15 +32501,7 @@
           <w:rFonts w:eastAsiaTheme="minorHAnsi" w:cs="Calibri"/>
           <w:sz w:val="22"/>
         </w:rPr>
-        <w:t>字节)</w:t>
-      </w:r>
-      <w:proofErr w:type="gramEnd"/>
-      <w:r>
-        <w:rPr>
-          <w:rFonts w:eastAsiaTheme="minorHAnsi" w:cs="Calibri"/>
-          <w:sz w:val="22"/>
-        </w:rPr>
-        <w:t>。</w:t>
+        <w:t>字节)。</w:t>
       </w:r>
     </w:p>
     <w:p>
@@ -32783,21 +32525,12 @@
         </w:rPr>
         <w:t>只接受十六进制字符</w:t>
       </w:r>
-      <w:proofErr w:type="gramStart"/>
       <w:r>
         <w:rPr>
           <w:rFonts w:eastAsiaTheme="minorHAnsi" w:cs="Calibri"/>
           <w:sz w:val="22"/>
         </w:rPr>
-        <w:t>(0123456789ABCDEF)</w:t>
-      </w:r>
-      <w:proofErr w:type="gramEnd"/>
-      <w:r>
-        <w:rPr>
-          <w:rFonts w:eastAsiaTheme="minorHAnsi" w:cs="Calibri"/>
-          <w:sz w:val="22"/>
-        </w:rPr>
-        <w:t>。</w:t>
+        <w:t>(0123456789ABCDEF)。</w:t>
       </w:r>
     </w:p>
     <w:p>
@@ -32957,16 +32690,7 @@
           <w:color w:val="FF0000"/>
           <w:sz w:val="22"/>
         </w:rPr>
-        <w:t>非常</w:t>
-      </w:r>
-      <w:proofErr w:type="gramStart"/>
-      <w:r>
-        <w:rPr>
-          <w:rFonts w:eastAsiaTheme="minorHAnsi" w:cs="Calibri" w:hint="eastAsia"/>
-          <w:color w:val="FF0000"/>
-          <w:sz w:val="22"/>
-        </w:rPr>
-        <w:t>重要</w:t>
+        <w:t>非常重要</w:t>
       </w:r>
       <w:r>
         <w:rPr>
@@ -32974,16 +32698,7 @@
           <w:color w:val="FF0000"/>
           <w:sz w:val="22"/>
         </w:rPr>
-        <w:t>:</w:t>
-      </w:r>
-      <w:proofErr w:type="gramEnd"/>
-      <w:r>
-        <w:rPr>
-          <w:rFonts w:eastAsiaTheme="minorHAnsi" w:cs="Calibri"/>
-          <w:color w:val="FF0000"/>
-          <w:sz w:val="22"/>
-        </w:rPr>
-        <w:t>请安全存储你的密钥，如果你忘记了密钥，</w:t>
+        <w:t>:请安全存储你的密钥，如果你忘记了密钥，</w:t>
       </w:r>
       <w:r>
         <w:rPr>
@@ -34551,21 +34266,8 @@
                 <w:kern w:val="0"/>
                 <w:sz w:val="22"/>
               </w:rPr>
-              <w:t xml:space="preserve"> </w:t>
-            </w:r>
-            <w:proofErr w:type="gramStart"/>
-            <w:r>
-              <w:rPr>
-                <w:rFonts w:eastAsiaTheme="minorHAnsi" w:cs="Calibri"/>
-                <w:b/>
-                <w:bCs/>
-                <w:color w:val="000000" w:themeColor="text1"/>
-                <w:kern w:val="0"/>
-                <w:sz w:val="22"/>
-              </w:rPr>
-              <w:t>(H*W)</w:t>
-            </w:r>
-            <w:proofErr w:type="gramEnd"/>
+              <w:t xml:space="preserve"> (H*W)</w:t>
+            </w:r>
           </w:p>
         </w:tc>
         <w:tc>
@@ -34638,7 +34340,7 @@
             </w:pPr>
             <w:r>
               <w:rPr>
-                <w:rFonts w:ascii="等线" w:eastAsia="等线" w:hAnsi="等线" w:hint="eastAsia"/>
+                <w:rFonts w:ascii="DengXian" w:eastAsia="DengXian" w:hAnsi="DengXian" w:hint="eastAsia"/>
                 <w:color w:val="000000"/>
                 <w:sz w:val="22"/>
               </w:rPr>
@@ -34671,7 +34373,7 @@
             </w:pPr>
             <w:r>
               <w:rPr>
-                <w:rFonts w:ascii="等线" w:eastAsia="等线" w:hAnsi="等线" w:hint="eastAsia"/>
+                <w:rFonts w:ascii="DengXian" w:eastAsia="DengXian" w:hAnsi="DengXian" w:hint="eastAsia"/>
                 <w:color w:val="000000"/>
                 <w:sz w:val="22"/>
               </w:rPr>
@@ -34738,7 +34440,7 @@
             </w:pPr>
             <w:r>
               <w:rPr>
-                <w:rFonts w:ascii="等线" w:eastAsia="等线" w:hAnsi="等线" w:hint="eastAsia"/>
+                <w:rFonts w:ascii="DengXian" w:eastAsia="DengXian" w:hAnsi="DengXian" w:hint="eastAsia"/>
                 <w:color w:val="000000"/>
                 <w:sz w:val="22"/>
                 <w:lang w:val="en-CA"/>
@@ -34772,7 +34474,7 @@
             </w:pPr>
             <w:r>
               <w:rPr>
-                <w:rFonts w:ascii="等线" w:eastAsia="等线" w:hAnsi="等线" w:hint="eastAsia"/>
+                <w:rFonts w:ascii="DengXian" w:eastAsia="DengXian" w:hAnsi="DengXian" w:hint="eastAsia"/>
                 <w:color w:val="000000"/>
                 <w:sz w:val="22"/>
               </w:rPr>
@@ -34848,7 +34550,7 @@
             </w:pPr>
             <w:r>
               <w:rPr>
-                <w:rFonts w:ascii="等线" w:eastAsia="等线" w:hAnsi="等线" w:hint="eastAsia"/>
+                <w:rFonts w:ascii="DengXian" w:eastAsia="DengXian" w:hAnsi="DengXian" w:hint="eastAsia"/>
                 <w:color w:val="000000"/>
                 <w:sz w:val="22"/>
               </w:rPr>
@@ -34881,7 +34583,7 @@
             </w:pPr>
             <w:r>
               <w:rPr>
-                <w:rFonts w:ascii="等线" w:eastAsia="等线" w:hAnsi="等线" w:hint="eastAsia"/>
+                <w:rFonts w:ascii="DengXian" w:eastAsia="DengXian" w:hAnsi="DengXian" w:hint="eastAsia"/>
                 <w:color w:val="000000"/>
                 <w:sz w:val="22"/>
               </w:rPr>
@@ -34948,7 +34650,7 @@
             </w:pPr>
             <w:r>
               <w:rPr>
-                <w:rFonts w:ascii="等线" w:eastAsia="等线" w:hAnsi="等线" w:hint="eastAsia"/>
+                <w:rFonts w:ascii="DengXian" w:eastAsia="DengXian" w:hAnsi="DengXian" w:hint="eastAsia"/>
                 <w:color w:val="000000"/>
                 <w:sz w:val="22"/>
                 <w:lang w:val="en-CA"/>
@@ -34982,7 +34684,7 @@
             </w:pPr>
             <w:r>
               <w:rPr>
-                <w:rFonts w:ascii="等线" w:eastAsia="等线" w:hAnsi="等线" w:hint="eastAsia"/>
+                <w:rFonts w:ascii="DengXian" w:eastAsia="DengXian" w:hAnsi="DengXian" w:hint="eastAsia"/>
                 <w:color w:val="000000"/>
                 <w:sz w:val="22"/>
               </w:rPr>
@@ -35058,7 +34760,7 @@
             </w:pPr>
             <w:r>
               <w:rPr>
-                <w:rFonts w:ascii="等线" w:eastAsia="等线" w:hAnsi="等线" w:hint="eastAsia"/>
+                <w:rFonts w:ascii="DengXian" w:eastAsia="DengXian" w:hAnsi="DengXian" w:hint="eastAsia"/>
                 <w:color w:val="000000"/>
                 <w:sz w:val="22"/>
               </w:rPr>
@@ -35091,7 +34793,7 @@
             </w:pPr>
             <w:r>
               <w:rPr>
-                <w:rFonts w:ascii="等线" w:eastAsia="等线" w:hAnsi="等线" w:hint="eastAsia"/>
+                <w:rFonts w:ascii="DengXian" w:eastAsia="DengXian" w:hAnsi="DengXian" w:hint="eastAsia"/>
                 <w:color w:val="000000"/>
                 <w:sz w:val="22"/>
               </w:rPr>
@@ -35158,7 +34860,7 @@
             </w:pPr>
             <w:r>
               <w:rPr>
-                <w:rFonts w:ascii="等线" w:eastAsia="等线" w:hAnsi="等线" w:hint="eastAsia"/>
+                <w:rFonts w:ascii="DengXian" w:eastAsia="DengXian" w:hAnsi="DengXian" w:hint="eastAsia"/>
                 <w:color w:val="000000"/>
                 <w:sz w:val="22"/>
               </w:rPr>
@@ -35191,7 +34893,7 @@
             </w:pPr>
             <w:r>
               <w:rPr>
-                <w:rFonts w:ascii="等线" w:eastAsia="等线" w:hAnsi="等线" w:hint="eastAsia"/>
+                <w:rFonts w:ascii="DengXian" w:eastAsia="DengXian" w:hAnsi="DengXian" w:hint="eastAsia"/>
                 <w:color w:val="000000"/>
                 <w:sz w:val="22"/>
               </w:rPr>
@@ -35263,7 +34965,7 @@
             </w:pPr>
             <w:r>
               <w:rPr>
-                <w:rFonts w:ascii="等线" w:eastAsia="等线" w:hAnsi="等线" w:hint="eastAsia"/>
+                <w:rFonts w:ascii="DengXian" w:eastAsia="DengXian" w:hAnsi="DengXian" w:hint="eastAsia"/>
                 <w:color w:val="000000"/>
                 <w:sz w:val="22"/>
               </w:rPr>
@@ -35296,7 +34998,7 @@
             </w:pPr>
             <w:r>
               <w:rPr>
-                <w:rFonts w:ascii="等线" w:eastAsia="等线" w:hAnsi="等线" w:hint="eastAsia"/>
+                <w:rFonts w:ascii="DengXian" w:eastAsia="DengXian" w:hAnsi="DengXian" w:hint="eastAsia"/>
                 <w:color w:val="000000"/>
                 <w:sz w:val="22"/>
               </w:rPr>
@@ -35363,7 +35065,7 @@
             </w:pPr>
             <w:r>
               <w:rPr>
-                <w:rFonts w:ascii="等线" w:eastAsia="等线" w:hAnsi="等线" w:hint="eastAsia"/>
+                <w:rFonts w:ascii="DengXian" w:eastAsia="DengXian" w:hAnsi="DengXian" w:hint="eastAsia"/>
                 <w:color w:val="000000"/>
                 <w:sz w:val="22"/>
                 <w:lang w:val="en-CA"/>
@@ -35397,7 +35099,7 @@
             </w:pPr>
             <w:r>
               <w:rPr>
-                <w:rFonts w:ascii="等线" w:eastAsia="等线" w:hAnsi="等线" w:hint="eastAsia"/>
+                <w:rFonts w:ascii="DengXian" w:eastAsia="DengXian" w:hAnsi="DengXian" w:hint="eastAsia"/>
                 <w:color w:val="000000"/>
                 <w:sz w:val="22"/>
               </w:rPr>
@@ -35469,7 +35171,7 @@
             </w:pPr>
             <w:r>
               <w:rPr>
-                <w:rFonts w:ascii="等线" w:eastAsia="等线" w:hAnsi="等线" w:hint="eastAsia"/>
+                <w:rFonts w:ascii="DengXian" w:eastAsia="DengXian" w:hAnsi="DengXian" w:hint="eastAsia"/>
                 <w:color w:val="000000"/>
                 <w:sz w:val="22"/>
               </w:rPr>
@@ -35502,7 +35204,7 @@
             </w:pPr>
             <w:r>
               <w:rPr>
-                <w:rFonts w:ascii="等线" w:eastAsia="等线" w:hAnsi="等线" w:hint="eastAsia"/>
+                <w:rFonts w:ascii="DengXian" w:eastAsia="DengXian" w:hAnsi="DengXian" w:hint="eastAsia"/>
                 <w:color w:val="000000"/>
                 <w:sz w:val="22"/>
               </w:rPr>
@@ -35569,7 +35271,7 @@
             </w:pPr>
             <w:r>
               <w:rPr>
-                <w:rFonts w:ascii="等线" w:eastAsia="等线" w:hAnsi="等线" w:hint="eastAsia"/>
+                <w:rFonts w:ascii="DengXian" w:eastAsia="DengXian" w:hAnsi="DengXian" w:hint="eastAsia"/>
                 <w:color w:val="000000"/>
                 <w:sz w:val="22"/>
               </w:rPr>
@@ -35602,7 +35304,7 @@
             </w:pPr>
             <w:r>
               <w:rPr>
-                <w:rFonts w:ascii="等线" w:eastAsia="等线" w:hAnsi="等线" w:hint="eastAsia"/>
+                <w:rFonts w:ascii="DengXian" w:eastAsia="DengXian" w:hAnsi="DengXian" w:hint="eastAsia"/>
                 <w:color w:val="000000"/>
                 <w:sz w:val="22"/>
               </w:rPr>
@@ -35674,7 +35376,7 @@
             </w:pPr>
             <w:r>
               <w:rPr>
-                <w:rFonts w:ascii="等线" w:eastAsia="等线" w:hAnsi="等线" w:hint="eastAsia"/>
+                <w:rFonts w:ascii="DengXian" w:eastAsia="DengXian" w:hAnsi="DengXian" w:hint="eastAsia"/>
                 <w:color w:val="000000"/>
                 <w:sz w:val="22"/>
               </w:rPr>
@@ -35707,7 +35409,7 @@
             </w:pPr>
             <w:r>
               <w:rPr>
-                <w:rFonts w:ascii="等线" w:eastAsia="等线" w:hAnsi="等线" w:hint="eastAsia"/>
+                <w:rFonts w:ascii="DengXian" w:eastAsia="DengXian" w:hAnsi="DengXian" w:hint="eastAsia"/>
                 <w:color w:val="000000"/>
                 <w:sz w:val="22"/>
               </w:rPr>
@@ -35774,7 +35476,7 @@
             </w:pPr>
             <w:r>
               <w:rPr>
-                <w:rFonts w:ascii="等线" w:eastAsia="等线" w:hAnsi="等线" w:hint="eastAsia"/>
+                <w:rFonts w:ascii="DengXian" w:eastAsia="DengXian" w:hAnsi="DengXian" w:hint="eastAsia"/>
                 <w:color w:val="000000"/>
                 <w:sz w:val="22"/>
                 <w:lang w:val="en-CA"/>
@@ -35808,7 +35510,7 @@
             </w:pPr>
             <w:r>
               <w:rPr>
-                <w:rFonts w:ascii="等线" w:eastAsia="等线" w:hAnsi="等线" w:hint="eastAsia"/>
+                <w:rFonts w:ascii="DengXian" w:eastAsia="DengXian" w:hAnsi="DengXian" w:hint="eastAsia"/>
                 <w:color w:val="000000"/>
                 <w:sz w:val="22"/>
               </w:rPr>
@@ -35880,7 +35582,7 @@
             </w:pPr>
             <w:r>
               <w:rPr>
-                <w:rFonts w:ascii="等线" w:eastAsia="等线" w:hAnsi="等线" w:hint="eastAsia"/>
+                <w:rFonts w:ascii="DengXian" w:eastAsia="DengXian" w:hAnsi="DengXian" w:hint="eastAsia"/>
                 <w:color w:val="000000"/>
                 <w:sz w:val="22"/>
               </w:rPr>
@@ -35913,7 +35615,7 @@
             </w:pPr>
             <w:r>
               <w:rPr>
-                <w:rFonts w:ascii="等线" w:eastAsia="等线" w:hAnsi="等线" w:hint="eastAsia"/>
+                <w:rFonts w:ascii="DengXian" w:eastAsia="DengXian" w:hAnsi="DengXian" w:hint="eastAsia"/>
                 <w:color w:val="000000"/>
                 <w:sz w:val="22"/>
               </w:rPr>
@@ -35980,7 +35682,7 @@
             </w:pPr>
             <w:r>
               <w:rPr>
-                <w:rFonts w:ascii="等线" w:eastAsia="等线" w:hAnsi="等线" w:hint="eastAsia"/>
+                <w:rFonts w:ascii="DengXian" w:eastAsia="DengXian" w:hAnsi="DengXian" w:hint="eastAsia"/>
                 <w:color w:val="000000"/>
                 <w:sz w:val="22"/>
               </w:rPr>
@@ -36013,7 +35715,7 @@
             </w:pPr>
             <w:r>
               <w:rPr>
-                <w:rFonts w:ascii="等线" w:eastAsia="等线" w:hAnsi="等线" w:hint="eastAsia"/>
+                <w:rFonts w:ascii="DengXian" w:eastAsia="DengXian" w:hAnsi="DengXian" w:hint="eastAsia"/>
                 <w:color w:val="000000"/>
                 <w:sz w:val="22"/>
               </w:rPr>
@@ -36085,7 +35787,7 @@
             </w:pPr>
             <w:r>
               <w:rPr>
-                <w:rFonts w:ascii="等线" w:eastAsia="等线" w:hAnsi="等线" w:hint="eastAsia"/>
+                <w:rFonts w:ascii="DengXian" w:eastAsia="DengXian" w:hAnsi="DengXian" w:hint="eastAsia"/>
                 <w:color w:val="000000"/>
                 <w:sz w:val="22"/>
               </w:rPr>
@@ -36118,7 +35820,7 @@
             </w:pPr>
             <w:r>
               <w:rPr>
-                <w:rFonts w:ascii="等线" w:eastAsia="等线" w:hAnsi="等线" w:hint="eastAsia"/>
+                <w:rFonts w:ascii="DengXian" w:eastAsia="DengXian" w:hAnsi="DengXian" w:hint="eastAsia"/>
                 <w:color w:val="000000"/>
                 <w:sz w:val="22"/>
               </w:rPr>
@@ -36185,7 +35887,7 @@
             </w:pPr>
             <w:r>
               <w:rPr>
-                <w:rFonts w:ascii="等线" w:eastAsia="等线" w:hAnsi="等线" w:hint="eastAsia"/>
+                <w:rFonts w:ascii="DengXian" w:eastAsia="DengXian" w:hAnsi="DengXian" w:hint="eastAsia"/>
                 <w:color w:val="000000"/>
                 <w:sz w:val="22"/>
               </w:rPr>
@@ -36218,7 +35920,7 @@
             </w:pPr>
             <w:r>
               <w:rPr>
-                <w:rFonts w:ascii="等线" w:eastAsia="等线" w:hAnsi="等线" w:hint="eastAsia"/>
+                <w:rFonts w:ascii="DengXian" w:eastAsia="DengXian" w:hAnsi="DengXian" w:hint="eastAsia"/>
                 <w:color w:val="000000"/>
                 <w:sz w:val="22"/>
               </w:rPr>
@@ -36290,7 +35992,7 @@
             </w:pPr>
             <w:r>
               <w:rPr>
-                <w:rFonts w:ascii="等线" w:eastAsia="等线" w:hAnsi="等线" w:hint="eastAsia"/>
+                <w:rFonts w:ascii="DengXian" w:eastAsia="DengXian" w:hAnsi="DengXian" w:hint="eastAsia"/>
                 <w:color w:val="000000"/>
                 <w:sz w:val="22"/>
               </w:rPr>
@@ -36323,7 +36025,7 @@
             </w:pPr>
             <w:r>
               <w:rPr>
-                <w:rFonts w:ascii="等线" w:eastAsia="等线" w:hAnsi="等线" w:hint="eastAsia"/>
+                <w:rFonts w:ascii="DengXian" w:eastAsia="DengXian" w:hAnsi="DengXian" w:hint="eastAsia"/>
                 <w:color w:val="000000"/>
                 <w:sz w:val="22"/>
               </w:rPr>
@@ -36390,7 +36092,7 @@
             </w:pPr>
             <w:r>
               <w:rPr>
-                <w:rFonts w:ascii="等线" w:eastAsia="等线" w:hAnsi="等线" w:hint="eastAsia"/>
+                <w:rFonts w:ascii="DengXian" w:eastAsia="DengXian" w:hAnsi="DengXian" w:hint="eastAsia"/>
                 <w:color w:val="000000"/>
                 <w:sz w:val="22"/>
                 <w:lang w:val="en-CA"/>
@@ -36424,7 +36126,7 @@
             </w:pPr>
             <w:r>
               <w:rPr>
-                <w:rFonts w:ascii="等线" w:eastAsia="等线" w:hAnsi="等线" w:hint="eastAsia"/>
+                <w:rFonts w:ascii="DengXian" w:eastAsia="DengXian" w:hAnsi="DengXian" w:hint="eastAsia"/>
                 <w:color w:val="000000"/>
                 <w:sz w:val="22"/>
               </w:rPr>
@@ -36496,7 +36198,7 @@
             </w:pPr>
             <w:r>
               <w:rPr>
-                <w:rFonts w:ascii="等线" w:eastAsia="等线" w:hAnsi="等线" w:hint="eastAsia"/>
+                <w:rFonts w:ascii="DengXian" w:eastAsia="DengXian" w:hAnsi="DengXian" w:hint="eastAsia"/>
                 <w:color w:val="000000"/>
                 <w:sz w:val="22"/>
               </w:rPr>
@@ -36529,7 +36231,7 @@
             </w:pPr>
             <w:r>
               <w:rPr>
-                <w:rFonts w:ascii="等线" w:eastAsia="等线" w:hAnsi="等线" w:hint="eastAsia"/>
+                <w:rFonts w:ascii="DengXian" w:eastAsia="DengXian" w:hAnsi="DengXian" w:hint="eastAsia"/>
                 <w:color w:val="000000"/>
                 <w:sz w:val="22"/>
               </w:rPr>
@@ -36596,7 +36298,7 @@
             </w:pPr>
             <w:r>
               <w:rPr>
-                <w:rFonts w:ascii="等线" w:eastAsia="等线" w:hAnsi="等线" w:hint="eastAsia"/>
+                <w:rFonts w:ascii="DengXian" w:eastAsia="DengXian" w:hAnsi="DengXian" w:hint="eastAsia"/>
                 <w:color w:val="000000"/>
                 <w:sz w:val="22"/>
               </w:rPr>
@@ -36629,7 +36331,7 @@
             </w:pPr>
             <w:r>
               <w:rPr>
-                <w:rFonts w:ascii="等线" w:eastAsia="等线" w:hAnsi="等线" w:hint="eastAsia"/>
+                <w:rFonts w:ascii="DengXian" w:eastAsia="DengXian" w:hAnsi="DengXian" w:hint="eastAsia"/>
                 <w:color w:val="000000"/>
                 <w:sz w:val="22"/>
               </w:rPr>
@@ -36701,7 +36403,7 @@
             </w:pPr>
             <w:r>
               <w:rPr>
-                <w:rFonts w:ascii="等线" w:eastAsia="等线" w:hAnsi="等线" w:hint="eastAsia"/>
+                <w:rFonts w:ascii="DengXian" w:eastAsia="DengXian" w:hAnsi="DengXian" w:hint="eastAsia"/>
                 <w:color w:val="000000"/>
                 <w:sz w:val="22"/>
               </w:rPr>
@@ -36734,7 +36436,7 @@
             </w:pPr>
             <w:r>
               <w:rPr>
-                <w:rFonts w:ascii="等线" w:eastAsia="等线" w:hAnsi="等线" w:hint="eastAsia"/>
+                <w:rFonts w:ascii="DengXian" w:eastAsia="DengXian" w:hAnsi="DengXian" w:hint="eastAsia"/>
                 <w:color w:val="000000"/>
                 <w:sz w:val="22"/>
               </w:rPr>
@@ -36801,7 +36503,7 @@
             </w:pPr>
             <w:r>
               <w:rPr>
-                <w:rFonts w:ascii="等线" w:eastAsia="等线" w:hAnsi="等线" w:hint="eastAsia"/>
+                <w:rFonts w:ascii="DengXian" w:eastAsia="DengXian" w:hAnsi="DengXian" w:hint="eastAsia"/>
                 <w:color w:val="000000"/>
                 <w:sz w:val="22"/>
                 <w:lang w:val="en-CA"/>
@@ -36835,7 +36537,7 @@
             </w:pPr>
             <w:r>
               <w:rPr>
-                <w:rFonts w:ascii="等线" w:eastAsia="等线" w:hAnsi="等线" w:hint="eastAsia"/>
+                <w:rFonts w:ascii="DengXian" w:eastAsia="DengXian" w:hAnsi="DengXian" w:hint="eastAsia"/>
                 <w:color w:val="000000"/>
                 <w:sz w:val="22"/>
               </w:rPr>
@@ -36907,7 +36609,7 @@
             </w:pPr>
             <w:r>
               <w:rPr>
-                <w:rFonts w:ascii="等线" w:eastAsia="等线" w:hAnsi="等线" w:hint="eastAsia"/>
+                <w:rFonts w:ascii="DengXian" w:eastAsia="DengXian" w:hAnsi="DengXian" w:hint="eastAsia"/>
                 <w:color w:val="000000"/>
                 <w:sz w:val="22"/>
               </w:rPr>
@@ -36940,7 +36642,7 @@
             </w:pPr>
             <w:r>
               <w:rPr>
-                <w:rFonts w:ascii="等线" w:eastAsia="等线" w:hAnsi="等线" w:hint="eastAsia"/>
+                <w:rFonts w:ascii="DengXian" w:eastAsia="DengXian" w:hAnsi="DengXian" w:hint="eastAsia"/>
                 <w:color w:val="000000"/>
                 <w:sz w:val="22"/>
               </w:rPr>
@@ -37007,7 +36709,7 @@
             </w:pPr>
             <w:r>
               <w:rPr>
-                <w:rFonts w:ascii="等线" w:eastAsia="等线" w:hAnsi="等线" w:hint="eastAsia"/>
+                <w:rFonts w:ascii="DengXian" w:eastAsia="DengXian" w:hAnsi="DengXian" w:hint="eastAsia"/>
                 <w:color w:val="000000"/>
                 <w:sz w:val="22"/>
               </w:rPr>
@@ -37040,7 +36742,7 @@
             </w:pPr>
             <w:r>
               <w:rPr>
-                <w:rFonts w:ascii="等线" w:eastAsia="等线" w:hAnsi="等线" w:hint="eastAsia"/>
+                <w:rFonts w:ascii="DengXian" w:eastAsia="DengXian" w:hAnsi="DengXian" w:hint="eastAsia"/>
                 <w:color w:val="000000"/>
                 <w:sz w:val="22"/>
               </w:rPr>
@@ -37112,10 +36814,11 @@
             </w:pPr>
             <w:r>
               <w:rPr>
-                <w:rFonts w:ascii="等线" w:eastAsia="等线" w:hAnsi="等线" w:hint="eastAsia"/>
-                <w:color w:val="000000"/>
-                <w:sz w:val="22"/>
-              </w:rPr>
+                <w:rFonts w:ascii="DengXian" w:eastAsia="DengXian" w:hAnsi="DengXian" w:hint="eastAsia"/>
+                <w:color w:val="000000"/>
+                <w:sz w:val="22"/>
+              </w:rPr>
+              <w:lastRenderedPageBreak/>
               <w:t>ET0430-4C</w:t>
             </w:r>
           </w:p>
@@ -37145,7 +36848,7 @@
             </w:pPr>
             <w:r>
               <w:rPr>
-                <w:rFonts w:ascii="等线" w:eastAsia="等线" w:hAnsi="等线" w:hint="eastAsia"/>
+                <w:rFonts w:ascii="DengXian" w:eastAsia="DengXian" w:hAnsi="DengXian" w:hint="eastAsia"/>
                 <w:color w:val="000000"/>
                 <w:sz w:val="22"/>
               </w:rPr>
@@ -37212,7 +36915,7 @@
             </w:pPr>
             <w:r>
               <w:rPr>
-                <w:rFonts w:ascii="等线" w:eastAsia="等线" w:hAnsi="等线" w:hint="eastAsia"/>
+                <w:rFonts w:ascii="DengXian" w:eastAsia="DengXian" w:hAnsi="DengXian" w:hint="eastAsia"/>
                 <w:color w:val="000000"/>
                 <w:sz w:val="22"/>
                 <w:lang w:val="en-CA"/>
@@ -37246,7 +36949,7 @@
             </w:pPr>
             <w:r>
               <w:rPr>
-                <w:rFonts w:ascii="等线" w:eastAsia="等线" w:hAnsi="等线" w:hint="eastAsia"/>
+                <w:rFonts w:ascii="DengXian" w:eastAsia="DengXian" w:hAnsi="DengXian" w:hint="eastAsia"/>
                 <w:color w:val="000000"/>
                 <w:sz w:val="22"/>
               </w:rPr>
@@ -37318,11 +37021,10 @@
             </w:pPr>
             <w:r>
               <w:rPr>
-                <w:rFonts w:ascii="等线" w:eastAsia="等线" w:hAnsi="等线" w:hint="eastAsia"/>
-                <w:color w:val="000000"/>
-                <w:sz w:val="22"/>
-              </w:rPr>
-              <w:lastRenderedPageBreak/>
+                <w:rFonts w:ascii="DengXian" w:eastAsia="DengXian" w:hAnsi="DengXian" w:hint="eastAsia"/>
+                <w:color w:val="000000"/>
+                <w:sz w:val="22"/>
+              </w:rPr>
               <w:t>ET0580-4F</w:t>
             </w:r>
           </w:p>
@@ -37352,7 +37054,7 @@
             </w:pPr>
             <w:r>
               <w:rPr>
-                <w:rFonts w:ascii="等线" w:eastAsia="等线" w:hAnsi="等线" w:hint="eastAsia"/>
+                <w:rFonts w:ascii="DengXian" w:eastAsia="DengXian" w:hAnsi="DengXian" w:hint="eastAsia"/>
                 <w:color w:val="000000"/>
                 <w:sz w:val="22"/>
               </w:rPr>
@@ -37419,7 +37121,7 @@
             </w:pPr>
             <w:r>
               <w:rPr>
-                <w:rFonts w:ascii="等线" w:eastAsia="等线" w:hAnsi="等线" w:hint="eastAsia"/>
+                <w:rFonts w:ascii="DengXian" w:eastAsia="DengXian" w:hAnsi="DengXian" w:hint="eastAsia"/>
                 <w:color w:val="000000"/>
                 <w:sz w:val="22"/>
                 <w:lang w:val="en-CA"/>
@@ -37453,7 +37155,7 @@
             </w:pPr>
             <w:r>
               <w:rPr>
-                <w:rFonts w:ascii="等线" w:eastAsia="等线" w:hAnsi="等线" w:hint="eastAsia"/>
+                <w:rFonts w:ascii="DengXian" w:eastAsia="DengXian" w:hAnsi="DengXian" w:hint="eastAsia"/>
                 <w:color w:val="000000"/>
                 <w:sz w:val="22"/>
               </w:rPr>
@@ -37525,7 +37227,7 @@
             </w:pPr>
             <w:r>
               <w:rPr>
-                <w:rFonts w:ascii="等线" w:eastAsia="等线" w:hAnsi="等线" w:hint="eastAsia"/>
+                <w:rFonts w:ascii="DengXian" w:eastAsia="DengXian" w:hAnsi="DengXian" w:hint="eastAsia"/>
                 <w:color w:val="000000"/>
                 <w:sz w:val="22"/>
               </w:rPr>
@@ -37558,7 +37260,7 @@
             </w:pPr>
             <w:r>
               <w:rPr>
-                <w:rFonts w:ascii="等线" w:eastAsia="等线" w:hAnsi="等线" w:hint="eastAsia"/>
+                <w:rFonts w:ascii="DengXian" w:eastAsia="DengXian" w:hAnsi="DengXian" w:hint="eastAsia"/>
                 <w:color w:val="000000"/>
                 <w:sz w:val="22"/>
               </w:rPr>
@@ -37625,7 +37327,7 @@
             </w:pPr>
             <w:r>
               <w:rPr>
-                <w:rFonts w:ascii="等线" w:eastAsia="等线" w:hAnsi="等线" w:hint="eastAsia"/>
+                <w:rFonts w:ascii="DengXian" w:eastAsia="DengXian" w:hAnsi="DengXian" w:hint="eastAsia"/>
                 <w:color w:val="000000"/>
                 <w:sz w:val="22"/>
                 <w:lang w:val="en-CA"/>
@@ -37659,7 +37361,7 @@
             </w:pPr>
             <w:r>
               <w:rPr>
-                <w:rFonts w:ascii="等线" w:eastAsia="等线" w:hAnsi="等线" w:hint="eastAsia"/>
+                <w:rFonts w:ascii="DengXian" w:eastAsia="DengXian" w:hAnsi="DengXian" w:hint="eastAsia"/>
                 <w:color w:val="000000"/>
                 <w:sz w:val="22"/>
               </w:rPr>
@@ -37731,7 +37433,7 @@
             </w:pPr>
             <w:r>
               <w:rPr>
-                <w:rFonts w:ascii="等线" w:eastAsia="等线" w:hAnsi="等线" w:hint="eastAsia"/>
+                <w:rFonts w:ascii="DengXian" w:eastAsia="DengXian" w:hAnsi="DengXian" w:hint="eastAsia"/>
                 <w:color w:val="000000"/>
                 <w:sz w:val="22"/>
               </w:rPr>
@@ -37764,7 +37466,7 @@
             </w:pPr>
             <w:r>
               <w:rPr>
-                <w:rFonts w:ascii="等线" w:eastAsia="等线" w:hAnsi="等线" w:hint="eastAsia"/>
+                <w:rFonts w:ascii="DengXian" w:eastAsia="DengXian" w:hAnsi="DengXian" w:hint="eastAsia"/>
                 <w:color w:val="000000"/>
                 <w:sz w:val="22"/>
               </w:rPr>
@@ -37831,7 +37533,7 @@
             </w:pPr>
             <w:r>
               <w:rPr>
-                <w:rFonts w:ascii="等线" w:eastAsia="等线" w:hAnsi="等线" w:hint="eastAsia"/>
+                <w:rFonts w:ascii="DengXian" w:eastAsia="DengXian" w:hAnsi="DengXian" w:hint="eastAsia"/>
                 <w:color w:val="000000"/>
                 <w:sz w:val="22"/>
                 <w:lang w:val="en-CA"/>
@@ -37865,7 +37567,7 @@
             </w:pPr>
             <w:r>
               <w:rPr>
-                <w:rFonts w:ascii="等线" w:eastAsia="等线" w:hAnsi="等线" w:hint="eastAsia"/>
+                <w:rFonts w:ascii="DengXian" w:eastAsia="DengXian" w:hAnsi="DengXian" w:hint="eastAsia"/>
                 <w:color w:val="000000"/>
                 <w:sz w:val="22"/>
               </w:rPr>
@@ -37938,7 +37640,7 @@
             </w:pPr>
             <w:r>
               <w:rPr>
-                <w:rFonts w:ascii="等线" w:eastAsia="等线" w:hAnsi="等线" w:hint="eastAsia"/>
+                <w:rFonts w:ascii="DengXian" w:eastAsia="DengXian" w:hAnsi="DengXian" w:hint="eastAsia"/>
                 <w:color w:val="000000"/>
                 <w:sz w:val="22"/>
               </w:rPr>
@@ -37972,7 +37674,7 @@
             </w:pPr>
             <w:r>
               <w:rPr>
-                <w:rFonts w:ascii="等线" w:eastAsia="等线" w:hAnsi="等线" w:hint="eastAsia"/>
+                <w:rFonts w:ascii="DengXian" w:eastAsia="DengXian" w:hAnsi="DengXian" w:hint="eastAsia"/>
                 <w:color w:val="000000"/>
                 <w:sz w:val="22"/>
               </w:rPr>
@@ -38041,7 +37743,7 @@
             </w:pPr>
             <w:r>
               <w:rPr>
-                <w:rFonts w:ascii="等线" w:eastAsia="等线" w:hAnsi="等线" w:hint="eastAsia"/>
+                <w:rFonts w:ascii="DengXian" w:eastAsia="DengXian" w:hAnsi="DengXian" w:hint="eastAsia"/>
                 <w:color w:val="000000"/>
                 <w:sz w:val="22"/>
                 <w:lang w:val="en-CA"/>
@@ -38076,7 +37778,7 @@
             </w:pPr>
             <w:r>
               <w:rPr>
-                <w:rFonts w:ascii="等线" w:eastAsia="等线" w:hAnsi="等线" w:hint="eastAsia"/>
+                <w:rFonts w:ascii="DengXian" w:eastAsia="DengXian" w:hAnsi="DengXian" w:hint="eastAsia"/>
                 <w:color w:val="000000"/>
                 <w:sz w:val="22"/>
               </w:rPr>
@@ -38150,7 +37852,7 @@
             </w:pPr>
             <w:r>
               <w:rPr>
-                <w:rFonts w:ascii="等线" w:eastAsia="等线" w:hAnsi="等线" w:hint="eastAsia"/>
+                <w:rFonts w:ascii="DengXian" w:eastAsia="DengXian" w:hAnsi="DengXian" w:hint="eastAsia"/>
                 <w:color w:val="000000"/>
                 <w:sz w:val="22"/>
               </w:rPr>
@@ -38184,7 +37886,7 @@
             </w:pPr>
             <w:r>
               <w:rPr>
-                <w:rFonts w:ascii="等线" w:eastAsia="等线" w:hAnsi="等线" w:hint="eastAsia"/>
+                <w:rFonts w:ascii="DengXian" w:eastAsia="DengXian" w:hAnsi="DengXian" w:hint="eastAsia"/>
                 <w:color w:val="000000"/>
                 <w:sz w:val="22"/>
               </w:rPr>
@@ -38253,7 +37955,7 @@
             </w:pPr>
             <w:r>
               <w:rPr>
-                <w:rFonts w:ascii="等线" w:eastAsia="等线" w:hAnsi="等线" w:hint="eastAsia"/>
+                <w:rFonts w:ascii="DengXian" w:eastAsia="DengXian" w:hAnsi="DengXian" w:hint="eastAsia"/>
                 <w:color w:val="000000"/>
                 <w:sz w:val="22"/>
                 <w:lang w:val="en-CA"/>
@@ -38288,7 +37990,7 @@
             </w:pPr>
             <w:r>
               <w:rPr>
-                <w:rFonts w:ascii="等线" w:eastAsia="等线" w:hAnsi="等线" w:hint="eastAsia"/>
+                <w:rFonts w:ascii="DengXian" w:eastAsia="DengXian" w:hAnsi="DengXian" w:hint="eastAsia"/>
                 <w:color w:val="000000"/>
                 <w:sz w:val="22"/>
               </w:rPr>
@@ -38498,7 +38200,7 @@
             </w:pPr>
             <w:r>
               <w:rPr>
-                <w:rFonts w:ascii="等线" w:eastAsia="等线" w:hAnsi="等线" w:hint="eastAsia"/>
+                <w:rFonts w:ascii="DengXian" w:eastAsia="DengXian" w:hAnsi="DengXian" w:hint="eastAsia"/>
                 <w:color w:val="000000"/>
                 <w:sz w:val="22"/>
               </w:rPr>
@@ -38708,7 +38410,7 @@
             </w:pPr>
             <w:r>
               <w:rPr>
-                <w:rFonts w:ascii="等线" w:eastAsia="等线" w:hAnsi="等线" w:hint="eastAsia"/>
+                <w:rFonts w:ascii="DengXian" w:eastAsia="DengXian" w:hAnsi="DengXian" w:hint="eastAsia"/>
                 <w:color w:val="000000"/>
                 <w:sz w:val="22"/>
               </w:rPr>
@@ -38918,7 +38620,7 @@
             </w:pPr>
             <w:r>
               <w:rPr>
-                <w:rFonts w:ascii="等线" w:eastAsia="等线" w:hAnsi="等线"/>
+                <w:rFonts w:ascii="DengXian" w:eastAsia="DengXian" w:hAnsi="DengXian"/>
                 <w:color w:val="000000"/>
                 <w:sz w:val="22"/>
               </w:rPr>
@@ -39024,7 +38726,7 @@
             </w:pPr>
             <w:r>
               <w:rPr>
-                <w:rFonts w:ascii="等线" w:eastAsia="等线" w:hAnsi="等线"/>
+                <w:rFonts w:ascii="DengXian" w:eastAsia="DengXian" w:hAnsi="DengXian"/>
                 <w:color w:val="000000"/>
                 <w:sz w:val="22"/>
               </w:rPr>
@@ -39126,7 +38828,7 @@
             </w:pPr>
             <w:r>
               <w:rPr>
-                <w:rFonts w:ascii="等线" w:eastAsia="等线" w:hAnsi="等线"/>
+                <w:rFonts w:ascii="DengXian" w:eastAsia="DengXian" w:hAnsi="DengXian"/>
                 <w:color w:val="000000"/>
                 <w:sz w:val="22"/>
               </w:rPr>
@@ -39232,7 +38934,7 @@
             </w:pPr>
             <w:r>
               <w:rPr>
-                <w:rFonts w:ascii="等线" w:eastAsia="等线" w:hAnsi="等线"/>
+                <w:rFonts w:ascii="DengXian" w:eastAsia="DengXian" w:hAnsi="DengXian"/>
                 <w:color w:val="000000"/>
                 <w:sz w:val="22"/>
               </w:rPr>
@@ -39334,7 +39036,7 @@
             </w:pPr>
             <w:r>
               <w:rPr>
-                <w:rFonts w:ascii="等线" w:eastAsia="等线" w:hAnsi="等线"/>
+                <w:rFonts w:ascii="DengXian" w:eastAsia="DengXian" w:hAnsi="DengXian"/>
                 <w:color w:val="000000"/>
                 <w:sz w:val="22"/>
               </w:rPr>
@@ -39544,7 +39246,7 @@
             </w:pPr>
             <w:r>
               <w:rPr>
-                <w:rFonts w:ascii="等线" w:eastAsia="等线" w:hAnsi="等线"/>
+                <w:rFonts w:ascii="DengXian" w:eastAsia="DengXian" w:hAnsi="DengXian"/>
                 <w:color w:val="000000"/>
                 <w:sz w:val="22"/>
               </w:rPr>
@@ -39754,7 +39456,7 @@
             </w:pPr>
             <w:r>
               <w:rPr>
-                <w:rFonts w:ascii="等线" w:eastAsia="等线" w:hAnsi="等线"/>
+                <w:rFonts w:ascii="DengXian" w:eastAsia="DengXian" w:hAnsi="DengXian"/>
                 <w:color w:val="000000"/>
                 <w:sz w:val="22"/>
               </w:rPr>
@@ -39964,7 +39666,7 @@
             </w:pPr>
             <w:r>
               <w:rPr>
-                <w:rFonts w:ascii="等线" w:eastAsia="等线" w:hAnsi="等线"/>
+                <w:rFonts w:ascii="DengXian" w:eastAsia="DengXian" w:hAnsi="DengXian"/>
                 <w:color w:val="000000"/>
                 <w:sz w:val="22"/>
               </w:rPr>
@@ -40174,7 +39876,7 @@
             </w:pPr>
             <w:r>
               <w:rPr>
-                <w:rFonts w:ascii="等线" w:eastAsia="等线" w:hAnsi="等线"/>
+                <w:rFonts w:ascii="DengXian" w:eastAsia="DengXian" w:hAnsi="DengXian"/>
                 <w:color w:val="000000"/>
                 <w:sz w:val="22"/>
               </w:rPr>
@@ -40384,7 +40086,7 @@
             </w:pPr>
             <w:r>
               <w:rPr>
-                <w:rFonts w:ascii="等线" w:eastAsia="等线" w:hAnsi="等线"/>
+                <w:rFonts w:ascii="DengXian" w:eastAsia="DengXian" w:hAnsi="DengXian"/>
                 <w:color w:val="000000"/>
                 <w:sz w:val="22"/>
               </w:rPr>
@@ -40594,7 +40296,7 @@
             </w:pPr>
             <w:r>
               <w:rPr>
-                <w:rFonts w:ascii="等线" w:eastAsia="等线" w:hAnsi="等线"/>
+                <w:rFonts w:ascii="DengXian" w:eastAsia="DengXian" w:hAnsi="DengXian"/>
                 <w:color w:val="000000"/>
                 <w:sz w:val="22"/>
               </w:rPr>
@@ -40804,7 +40506,7 @@
             </w:pPr>
             <w:r>
               <w:rPr>
-                <w:rFonts w:ascii="等线" w:eastAsia="等线" w:hAnsi="等线"/>
+                <w:rFonts w:ascii="DengXian" w:eastAsia="DengXian" w:hAnsi="DengXian"/>
                 <w:color w:val="000000"/>
                 <w:sz w:val="22"/>
               </w:rPr>
@@ -41014,7 +40716,7 @@
             </w:pPr>
             <w:r>
               <w:rPr>
-                <w:rFonts w:ascii="等线" w:eastAsia="等线" w:hAnsi="等线"/>
+                <w:rFonts w:ascii="DengXian" w:eastAsia="DengXian" w:hAnsi="DengXian"/>
                 <w:color w:val="000000"/>
                 <w:sz w:val="22"/>
               </w:rPr>
@@ -41224,7 +40926,7 @@
             </w:pPr>
             <w:r>
               <w:rPr>
-                <w:rFonts w:ascii="等线" w:eastAsia="等线" w:hAnsi="等线"/>
+                <w:rFonts w:ascii="DengXian" w:eastAsia="DengXian" w:hAnsi="DengXian"/>
                 <w:color w:val="000000"/>
                 <w:sz w:val="22"/>
               </w:rPr>
@@ -41434,7 +41136,7 @@
             </w:pPr>
             <w:r>
               <w:rPr>
-                <w:rFonts w:ascii="等线" w:eastAsia="等线" w:hAnsi="等线"/>
+                <w:rFonts w:ascii="DengXian" w:eastAsia="DengXian" w:hAnsi="DengXian"/>
                 <w:color w:val="000000"/>
                 <w:sz w:val="22"/>
               </w:rPr>
@@ -41644,7 +41346,7 @@
             </w:pPr>
             <w:r>
               <w:rPr>
-                <w:rFonts w:ascii="等线" w:eastAsia="等线" w:hAnsi="等线"/>
+                <w:rFonts w:ascii="DengXian" w:eastAsia="DengXian" w:hAnsi="DengXian"/>
                 <w:color w:val="000000"/>
                 <w:sz w:val="22"/>
               </w:rPr>
@@ -41854,7 +41556,7 @@
             </w:pPr>
             <w:r>
               <w:rPr>
-                <w:rFonts w:ascii="等线" w:eastAsia="等线" w:hAnsi="等线"/>
+                <w:rFonts w:ascii="DengXian" w:eastAsia="DengXian" w:hAnsi="DengXian"/>
                 <w:color w:val="000000"/>
                 <w:sz w:val="22"/>
               </w:rPr>
@@ -41960,7 +41662,7 @@
             </w:pPr>
             <w:r>
               <w:rPr>
-                <w:rFonts w:ascii="等线" w:eastAsia="等线" w:hAnsi="等线"/>
+                <w:rFonts w:ascii="DengXian" w:eastAsia="DengXian" w:hAnsi="DengXian"/>
                 <w:color w:val="000000"/>
                 <w:sz w:val="22"/>
               </w:rPr>
@@ -42063,7 +41765,7 @@
             </w:pPr>
             <w:r>
               <w:rPr>
-                <w:rFonts w:ascii="等线" w:eastAsia="等线" w:hAnsi="等线"/>
+                <w:rFonts w:ascii="DengXian" w:eastAsia="DengXian" w:hAnsi="DengXian"/>
                 <w:color w:val="000000"/>
                 <w:sz w:val="22"/>
               </w:rPr>
@@ -42169,7 +41871,7 @@
             </w:pPr>
             <w:r>
               <w:rPr>
-                <w:rFonts w:ascii="等线" w:eastAsia="等线" w:hAnsi="等线"/>
+                <w:rFonts w:ascii="DengXian" w:eastAsia="DengXian" w:hAnsi="DengXian"/>
                 <w:color w:val="000000"/>
                 <w:sz w:val="22"/>
               </w:rPr>
@@ -42272,7 +41974,7 @@
             </w:pPr>
             <w:r>
               <w:rPr>
-                <w:rFonts w:ascii="等线" w:eastAsia="等线" w:hAnsi="等线"/>
+                <w:rFonts w:ascii="DengXian" w:eastAsia="DengXian" w:hAnsi="DengXian"/>
                 <w:color w:val="000000"/>
                 <w:sz w:val="22"/>
               </w:rPr>
@@ -42378,7 +42080,7 @@
             </w:pPr>
             <w:r>
               <w:rPr>
-                <w:rFonts w:ascii="等线" w:eastAsia="等线" w:hAnsi="等线"/>
+                <w:rFonts w:ascii="DengXian" w:eastAsia="DengXian" w:hAnsi="DengXian"/>
                 <w:color w:val="000000"/>
                 <w:sz w:val="22"/>
               </w:rPr>
@@ -42481,7 +42183,7 @@
             </w:pPr>
             <w:r>
               <w:rPr>
-                <w:rFonts w:ascii="等线" w:eastAsia="等线" w:hAnsi="等线"/>
+                <w:rFonts w:ascii="DengXian" w:eastAsia="DengXian" w:hAnsi="DengXian"/>
                 <w:color w:val="000000"/>
                 <w:sz w:val="22"/>
               </w:rPr>
@@ -42545,7 +42247,7 @@
               <w:widowControl/>
               <w:jc w:val="center"/>
               <w:rPr>
-                <w:rFonts w:eastAsiaTheme="minorHAnsi" w:cs="Calibri" w:hint="eastAsia"/>
+                <w:rFonts w:eastAsiaTheme="minorHAnsi" w:cs="Calibri"/>
                 <w:color w:val="000000" w:themeColor="text1"/>
                 <w:kern w:val="0"/>
                 <w:sz w:val="22"/>
@@ -42579,14 +42281,14 @@
               <w:widowControl/>
               <w:jc w:val="center"/>
               <w:rPr>
-                <w:rFonts w:ascii="等线" w:eastAsia="等线" w:hAnsi="等线" w:hint="eastAsia"/>
-                <w:color w:val="000000"/>
-                <w:sz w:val="22"/>
-              </w:rPr>
-            </w:pPr>
-            <w:r>
-              <w:rPr>
-                <w:rFonts w:ascii="等线" w:eastAsia="等线" w:hAnsi="等线"/>
+                <w:rFonts w:ascii="DengXian" w:eastAsia="DengXian" w:hAnsi="DengXian"/>
+                <w:color w:val="000000"/>
+                <w:sz w:val="22"/>
+              </w:rPr>
+            </w:pPr>
+            <w:r>
+              <w:rPr>
+                <w:rFonts w:ascii="DengXian" w:eastAsia="DengXian" w:hAnsi="DengXian"/>
                 <w:color w:val="000000"/>
                 <w:sz w:val="22"/>
               </w:rPr>
@@ -42681,14 +42383,14 @@
               <w:widowControl/>
               <w:jc w:val="center"/>
               <w:rPr>
-                <w:rFonts w:ascii="等线" w:eastAsia="等线" w:hAnsi="等线" w:hint="eastAsia"/>
-                <w:color w:val="000000"/>
-                <w:sz w:val="22"/>
-              </w:rPr>
-            </w:pPr>
-            <w:r>
-              <w:rPr>
-                <w:rFonts w:ascii="等线" w:eastAsia="等线" w:hAnsi="等线"/>
+                <w:rFonts w:ascii="DengXian" w:eastAsia="DengXian" w:hAnsi="DengXian"/>
+                <w:color w:val="000000"/>
+                <w:sz w:val="22"/>
+              </w:rPr>
+            </w:pPr>
+            <w:r>
+              <w:rPr>
+                <w:rFonts w:ascii="DengXian" w:eastAsia="DengXian" w:hAnsi="DengXian"/>
                 <w:color w:val="000000"/>
                 <w:sz w:val="22"/>
               </w:rPr>
@@ -42752,7 +42454,7 @@
               <w:widowControl/>
               <w:jc w:val="center"/>
               <w:rPr>
-                <w:rFonts w:eastAsiaTheme="minorHAnsi" w:cs="Calibri" w:hint="eastAsia"/>
+                <w:rFonts w:eastAsiaTheme="minorHAnsi" w:cs="Calibri"/>
                 <w:color w:val="000000" w:themeColor="text1"/>
                 <w:kern w:val="0"/>
                 <w:sz w:val="22"/>
@@ -42786,14 +42488,14 @@
               <w:widowControl/>
               <w:jc w:val="center"/>
               <w:rPr>
-                <w:rFonts w:ascii="等线" w:eastAsia="等线" w:hAnsi="等线" w:hint="eastAsia"/>
-                <w:color w:val="000000"/>
-                <w:sz w:val="22"/>
-              </w:rPr>
-            </w:pPr>
-            <w:r>
-              <w:rPr>
-                <w:rFonts w:ascii="等线" w:eastAsia="等线" w:hAnsi="等线"/>
+                <w:rFonts w:ascii="DengXian" w:eastAsia="DengXian" w:hAnsi="DengXian"/>
+                <w:color w:val="000000"/>
+                <w:sz w:val="22"/>
+              </w:rPr>
+            </w:pPr>
+            <w:r>
+              <w:rPr>
+                <w:rFonts w:ascii="DengXian" w:eastAsia="DengXian" w:hAnsi="DengXian"/>
                 <w:color w:val="000000"/>
                 <w:sz w:val="22"/>
               </w:rPr>
@@ -42888,14 +42590,14 @@
               <w:widowControl/>
               <w:jc w:val="center"/>
               <w:rPr>
-                <w:rFonts w:ascii="等线" w:eastAsia="等线" w:hAnsi="等线" w:hint="eastAsia"/>
-                <w:color w:val="000000"/>
-                <w:sz w:val="22"/>
-              </w:rPr>
-            </w:pPr>
-            <w:r>
-              <w:rPr>
-                <w:rFonts w:ascii="等线" w:eastAsia="等线" w:hAnsi="等线"/>
+                <w:rFonts w:ascii="DengXian" w:eastAsia="DengXian" w:hAnsi="DengXian"/>
+                <w:color w:val="000000"/>
+                <w:sz w:val="22"/>
+              </w:rPr>
+            </w:pPr>
+            <w:r>
+              <w:rPr>
+                <w:rFonts w:ascii="DengXian" w:eastAsia="DengXian" w:hAnsi="DengXian"/>
                 <w:color w:val="000000"/>
                 <w:sz w:val="22"/>
               </w:rPr>
@@ -42959,7 +42661,7 @@
               <w:widowControl/>
               <w:jc w:val="center"/>
               <w:rPr>
-                <w:rFonts w:eastAsiaTheme="minorHAnsi" w:cs="Calibri" w:hint="eastAsia"/>
+                <w:rFonts w:eastAsiaTheme="minorHAnsi" w:cs="Calibri"/>
                 <w:color w:val="000000" w:themeColor="text1"/>
                 <w:kern w:val="0"/>
                 <w:sz w:val="22"/>
@@ -42993,14 +42695,14 @@
               <w:widowControl/>
               <w:jc w:val="center"/>
               <w:rPr>
-                <w:rFonts w:ascii="等线" w:eastAsia="等线" w:hAnsi="等线" w:hint="eastAsia"/>
-                <w:color w:val="000000"/>
-                <w:sz w:val="22"/>
-              </w:rPr>
-            </w:pPr>
-            <w:r>
-              <w:rPr>
-                <w:rFonts w:ascii="等线" w:eastAsia="等线" w:hAnsi="等线"/>
+                <w:rFonts w:ascii="DengXian" w:eastAsia="DengXian" w:hAnsi="DengXian"/>
+                <w:color w:val="000000"/>
+                <w:sz w:val="22"/>
+              </w:rPr>
+            </w:pPr>
+            <w:r>
+              <w:rPr>
+                <w:rFonts w:ascii="DengXian" w:eastAsia="DengXian" w:hAnsi="DengXian"/>
                 <w:color w:val="000000"/>
                 <w:sz w:val="22"/>
               </w:rPr>
@@ -43095,14 +42797,14 @@
               <w:widowControl/>
               <w:jc w:val="center"/>
               <w:rPr>
-                <w:rFonts w:ascii="等线" w:eastAsia="等线" w:hAnsi="等线" w:hint="eastAsia"/>
-                <w:color w:val="000000"/>
-                <w:sz w:val="22"/>
-              </w:rPr>
-            </w:pPr>
-            <w:r>
-              <w:rPr>
-                <w:rFonts w:ascii="等线" w:eastAsia="等线" w:hAnsi="等线"/>
+                <w:rFonts w:ascii="DengXian" w:eastAsia="DengXian" w:hAnsi="DengXian"/>
+                <w:color w:val="000000"/>
+                <w:sz w:val="22"/>
+              </w:rPr>
+            </w:pPr>
+            <w:r>
+              <w:rPr>
+                <w:rFonts w:ascii="DengXian" w:eastAsia="DengXian" w:hAnsi="DengXian"/>
                 <w:color w:val="000000"/>
                 <w:sz w:val="22"/>
               </w:rPr>
@@ -43155,7 +42857,6 @@
           <w:szCs w:val="24"/>
         </w:rPr>
       </w:pPr>
-      <w:proofErr w:type="gramStart"/>
       <w:r>
         <w:rPr>
           <w:rFonts w:eastAsiaTheme="minorHAnsi" w:cs="Calibri" w:hint="eastAsia"/>
@@ -43172,7 +42873,6 @@
         </w:rPr>
         <w:t>:</w:t>
       </w:r>
-      <w:proofErr w:type="gramEnd"/>
       <w:r>
         <w:rPr>
           <w:rFonts w:eastAsiaTheme="minorHAnsi" w:hint="eastAsia"/>
@@ -43675,6 +43375,7 @@
                 <w:rFonts w:eastAsiaTheme="minorHAnsi" w:cs="Calibri"/>
                 <w:sz w:val="22"/>
               </w:rPr>
+              <w:lastRenderedPageBreak/>
               <w:t>ClearGif</w:t>
             </w:r>
             <w:proofErr w:type="spellEnd"/>
@@ -43728,7 +43429,6 @@
                 <w:rFonts w:eastAsiaTheme="minorHAnsi" w:cs="Calibri" w:hint="eastAsia"/>
                 <w:sz w:val="22"/>
               </w:rPr>
-              <w:lastRenderedPageBreak/>
               <w:t>ClearGifUpdateImage</w:t>
             </w:r>
             <w:proofErr w:type="spellEnd"/>
@@ -44327,7 +44027,6 @@
         </w:rPr>
         <w:tab/>
       </w:r>
-      <w:proofErr w:type="gramStart"/>
       <w:r>
         <w:rPr>
           <w:rFonts w:eastAsiaTheme="minorHAnsi" w:cs="Calibri" w:hint="eastAsia"/>
@@ -44344,7 +44043,6 @@
         </w:rPr>
         <w:t>:</w:t>
       </w:r>
-      <w:proofErr w:type="gramEnd"/>
       <w:r>
         <w:rPr>
           <w:rFonts w:eastAsiaTheme="minorHAnsi" w:hint="eastAsia"/>
@@ -45536,6 +45234,7 @@
                 <w:sz w:val="19"/>
                 <w:szCs w:val="19"/>
               </w:rPr>
+              <w:lastRenderedPageBreak/>
               <w:t xml:space="preserve">    public string ID </w:t>
             </w:r>
             <w:proofErr w:type="gramStart"/>
@@ -45632,7 +45331,6 @@
                 <w:sz w:val="19"/>
                 <w:szCs w:val="19"/>
               </w:rPr>
-              <w:lastRenderedPageBreak/>
               <w:t xml:space="preserve">    /// Alias</w:t>
             </w:r>
           </w:p>
@@ -47903,6 +47601,7 @@
                 <w:sz w:val="19"/>
                 <w:szCs w:val="19"/>
               </w:rPr>
+              <w:lastRenderedPageBreak/>
               <w:t xml:space="preserve">    public bool </w:t>
             </w:r>
             <w:proofErr w:type="spellStart"/>
@@ -48341,7 +48040,6 @@
                 <w:sz w:val="19"/>
                 <w:szCs w:val="19"/>
               </w:rPr>
-              <w:lastRenderedPageBreak/>
               <w:t xml:space="preserve">    public string Subnet </w:t>
             </w:r>
             <w:proofErr w:type="gramStart"/>
@@ -50208,6 +49906,7 @@
                 <w:sz w:val="19"/>
                 <w:szCs w:val="19"/>
               </w:rPr>
+              <w:lastRenderedPageBreak/>
               <w:t xml:space="preserve">    [</w:t>
             </w:r>
             <w:proofErr w:type="gramStart"/>
@@ -50773,6 +50472,7 @@
           <w:b/>
           <w:bCs/>
         </w:rPr>
+        <w:lastRenderedPageBreak/>
         <w:t>eStation</w:t>
       </w:r>
       <w:r>
@@ -50966,7 +50666,6 @@
                 <w:sz w:val="19"/>
                 <w:szCs w:val="19"/>
               </w:rPr>
-              <w:lastRenderedPageBreak/>
               <w:t xml:space="preserve">    /// Message code</w:t>
             </w:r>
           </w:p>
@@ -51186,7 +50885,6 @@
           <w:b/>
           <w:bCs/>
         </w:rPr>
-        <w:lastRenderedPageBreak/>
         <w:t>ESLEntity</w:t>
       </w:r>
       <w:r>
@@ -51697,7 +51395,29 @@
                 <w:sz w:val="19"/>
                 <w:szCs w:val="19"/>
               </w:rPr>
-              <w:t xml:space="preserve">    public PageIndex </w:t>
+              <w:t xml:space="preserve">    public </w:t>
+            </w:r>
+            <w:proofErr w:type="spellStart"/>
+            <w:r>
+              <w:rPr>
+                <w:rFonts w:ascii="Cascadia Mono" w:hAnsi="Cascadia Mono" w:cs="Cascadia Mono"/>
+                <w:color w:val="000000"/>
+                <w:kern w:val="0"/>
+                <w:sz w:val="19"/>
+                <w:szCs w:val="19"/>
+              </w:rPr>
+              <w:t>PageIndex</w:t>
+            </w:r>
+            <w:proofErr w:type="spellEnd"/>
+            <w:r>
+              <w:rPr>
+                <w:rFonts w:ascii="Cascadia Mono" w:hAnsi="Cascadia Mono" w:cs="Cascadia Mono"/>
+                <w:color w:val="000000"/>
+                <w:kern w:val="0"/>
+                <w:sz w:val="19"/>
+                <w:szCs w:val="19"/>
+              </w:rPr>
+              <w:t xml:space="preserve"> </w:t>
             </w:r>
             <w:proofErr w:type="spellStart"/>
             <w:r>
@@ -52778,6 +52498,7 @@
                 <w:sz w:val="19"/>
                 <w:szCs w:val="19"/>
               </w:rPr>
+              <w:lastRenderedPageBreak/>
               <w:t>/// &lt;summary&gt;</w:t>
             </w:r>
           </w:p>
@@ -53668,7 +53389,6 @@
                 <w:sz w:val="19"/>
                 <w:szCs w:val="19"/>
               </w:rPr>
-              <w:lastRenderedPageBreak/>
               <w:t xml:space="preserve">    /// &lt;/summary&gt;</w:t>
             </w:r>
           </w:p>
@@ -54074,7 +53794,6 @@
           <w:b/>
           <w:bCs/>
         </w:rPr>
-        <w:lastRenderedPageBreak/>
         <w:t>T</w:t>
       </w:r>
       <w:r>
@@ -54796,6 +54515,7 @@
                 <w:sz w:val="19"/>
                 <w:szCs w:val="19"/>
               </w:rPr>
+              <w:lastRenderedPageBreak/>
               <w:t xml:space="preserve">    /// Battery</w:t>
             </w:r>
           </w:p>
@@ -56250,7 +55970,6 @@
                 <w:sz w:val="19"/>
                 <w:szCs w:val="19"/>
               </w:rPr>
-              <w:lastRenderedPageBreak/>
               <w:t xml:space="preserve">    /// &lt;summary&gt;</w:t>
             </w:r>
           </w:p>
@@ -56755,7 +56474,7 @@
       </w:pPr>
       <w:r>
         <w:rPr>
-          <w:rFonts w:eastAsiaTheme="minorHAnsi" w:cs="宋体" w:hint="eastAsia"/>
+          <w:rFonts w:eastAsiaTheme="minorHAnsi" w:cs="SimSun" w:hint="eastAsia"/>
         </w:rPr>
         <w:lastRenderedPageBreak/>
         <w:t>■</w:t>
@@ -56852,7 +56571,14 @@
                 <w:b/>
                 <w:bCs/>
               </w:rPr>
-              <w:t>12</w:t>
+              <w:t>1</w:t>
+            </w:r>
+            <w:r>
+              <w:rPr>
+                <w:b/>
+                <w:bCs/>
+              </w:rPr>
+              <w:t>2</w:t>
             </w:r>
             <w:r>
               <w:rPr>
@@ -56925,38 +56651,38 @@
     <w:pPr>
       <w:pStyle w:val="Footer"/>
       <w:rPr>
-        <w:rFonts w:ascii="Calibri" w:eastAsia="微软雅黑" w:hAnsi="Calibri" w:cs="Calibri"/>
+        <w:rFonts w:ascii="Calibri" w:eastAsia="Microsoft YaHei" w:hAnsi="Calibri" w:cs="Calibri"/>
       </w:rPr>
     </w:pPr>
     <w:r>
       <w:rPr>
-        <w:rFonts w:ascii="Calibri" w:eastAsia="微软雅黑" w:hAnsi="Calibri" w:cs="Calibri"/>
+        <w:rFonts w:ascii="Calibri" w:eastAsia="Microsoft YaHei" w:hAnsi="Calibri" w:cs="Calibri"/>
         <w:lang w:val="zh-CN"/>
       </w:rPr>
       <w:t xml:space="preserve">Limited </w:t>
     </w:r>
     <w:r>
       <w:rPr>
-        <w:rFonts w:ascii="Calibri" w:eastAsia="微软雅黑" w:hAnsi="Calibri" w:cs="Calibri"/>
+        <w:rFonts w:ascii="Calibri" w:eastAsia="Microsoft YaHei" w:hAnsi="Calibri" w:cs="Calibri"/>
       </w:rPr>
       <w:t>S</w:t>
     </w:r>
     <w:r>
       <w:rPr>
-        <w:rFonts w:ascii="Calibri" w:eastAsia="微软雅黑" w:hAnsi="Calibri" w:cs="Calibri"/>
+        <w:rFonts w:ascii="Calibri" w:eastAsia="Microsoft YaHei" w:hAnsi="Calibri" w:cs="Calibri"/>
         <w:lang w:val="zh-CN"/>
       </w:rPr>
       <w:t xml:space="preserve">cope of </w:t>
     </w:r>
     <w:r>
       <w:rPr>
-        <w:rFonts w:ascii="Calibri" w:eastAsia="微软雅黑" w:hAnsi="Calibri" w:cs="Calibri"/>
+        <w:rFonts w:ascii="Calibri" w:eastAsia="Microsoft YaHei" w:hAnsi="Calibri" w:cs="Calibri"/>
       </w:rPr>
       <w:t>U</w:t>
     </w:r>
     <w:r>
       <w:rPr>
-        <w:rFonts w:ascii="Calibri" w:eastAsia="微软雅黑" w:hAnsi="Calibri" w:cs="Calibri"/>
+        <w:rFonts w:ascii="Calibri" w:eastAsia="Microsoft YaHei" w:hAnsi="Calibri" w:cs="Calibri"/>
         <w:lang w:val="zh-CN"/>
       </w:rPr>
       <w:t>se</w:t>
@@ -61082,6 +60808,7 @@
   <w:style w:type="character" w:default="1" w:styleId="DefaultParagraphFont">
     <w:name w:val="Default Paragraph Font"/>
     <w:uiPriority w:val="1"/>
+    <w:semiHidden/>
     <w:unhideWhenUsed/>
   </w:style>
   <w:style w:type="table" w:default="1" w:styleId="TableNormal">

</xml_diff>